<commit_message>
IED-186 conceito branch e pull
</commit_message>
<xml_diff>
--- a/Banco_Dados_OLTP/Documentação/02_Instalação_código_git.docx
+++ b/Banco_Dados_OLTP/Documentação/02_Instalação_código_git.docx
@@ -53,25 +53,7 @@
           <w:sz w:val="24"/>
           <w:szCs w:val="24"/>
         </w:rPr>
-        <w:t xml:space="preserve">Documentação para o passo a passo da instalação do git e seus principais comandos. Também será mostrado a criação da conta no </w:t>
-      </w:r>
-      <w:proofErr w:type="spellStart"/>
-      <w:r>
-        <w:rPr>
-          <w:rFonts w:ascii="Arial" w:hAnsi="Arial" w:cs="Arial"/>
-          <w:sz w:val="24"/>
-          <w:szCs w:val="24"/>
-        </w:rPr>
-        <w:t>github</w:t>
-      </w:r>
-      <w:proofErr w:type="spellEnd"/>
-      <w:r>
-        <w:rPr>
-          <w:rFonts w:ascii="Arial" w:hAnsi="Arial" w:cs="Arial"/>
-          <w:sz w:val="24"/>
-          <w:szCs w:val="24"/>
-        </w:rPr>
-        <w:t>.</w:t>
+        <w:t>Documentação para o passo a passo da instalação do git e seus principais comandos. Também será mostrado a criação da conta no github.</w:t>
       </w:r>
     </w:p>
     <w:p>
@@ -316,22 +298,8 @@
           <w:szCs w:val="24"/>
           <w:shd w:val="clear" w:color="auto" w:fill="FFFFFF"/>
         </w:rPr>
-        <w:t xml:space="preserve">Sing </w:t>
-      </w:r>
-      <w:proofErr w:type="spellStart"/>
-      <w:r>
-        <w:rPr>
-          <w:rFonts w:ascii="Arial" w:hAnsi="Arial" w:cs="Arial"/>
-          <w:b/>
-          <w:bCs/>
-          <w:color w:val="0E0E13"/>
-          <w:sz w:val="24"/>
-          <w:szCs w:val="24"/>
-          <w:shd w:val="clear" w:color="auto" w:fill="FFFFFF"/>
-        </w:rPr>
-        <w:t>up</w:t>
-      </w:r>
-      <w:proofErr w:type="spellEnd"/>
+        <w:t>Sing up</w:t>
+      </w:r>
       <w:r>
         <w:rPr>
           <w:rFonts w:ascii="Arial" w:hAnsi="Arial" w:cs="Arial"/>
@@ -578,23 +546,8 @@
           <w:sz w:val="20"/>
           <w:szCs w:val="20"/>
         </w:rPr>
-        <w:t xml:space="preserve"> – Site </w:t>
-      </w:r>
-      <w:proofErr w:type="spellStart"/>
-      <w:r>
-        <w:rPr>
-          <w:rFonts w:ascii="Arial" w:hAnsi="Arial" w:cs="Arial"/>
-          <w:b/>
-          <w:bCs/>
-          <w:i w:val="0"/>
-          <w:iCs w:val="0"/>
-          <w:color w:val="auto"/>
-          <w:sz w:val="20"/>
-          <w:szCs w:val="20"/>
-        </w:rPr>
-        <w:t>Github</w:t>
-      </w:r>
-      <w:proofErr w:type="spellEnd"/>
+        <w:t xml:space="preserve"> – Site Github</w:t>
+      </w:r>
     </w:p>
     <w:p/>
     <w:p>
@@ -659,29 +612,7 @@
           <w:szCs w:val="24"/>
           <w:shd w:val="clear" w:color="auto" w:fill="FFFFFF"/>
         </w:rPr>
-        <w:t xml:space="preserve">Digitar </w:t>
-      </w:r>
-      <w:proofErr w:type="spellStart"/>
-      <w:r>
-        <w:rPr>
-          <w:rFonts w:ascii="Arial" w:hAnsi="Arial" w:cs="Arial"/>
-          <w:color w:val="0E0E13"/>
-          <w:sz w:val="24"/>
-          <w:szCs w:val="24"/>
-          <w:shd w:val="clear" w:color="auto" w:fill="FFFFFF"/>
-        </w:rPr>
-        <w:t>email</w:t>
-      </w:r>
-      <w:proofErr w:type="spellEnd"/>
-      <w:r>
-        <w:rPr>
-          <w:rFonts w:ascii="Arial" w:hAnsi="Arial" w:cs="Arial"/>
-          <w:color w:val="0E0E13"/>
-          <w:sz w:val="24"/>
-          <w:szCs w:val="24"/>
-          <w:shd w:val="clear" w:color="auto" w:fill="FFFFFF"/>
-        </w:rPr>
-        <w:t xml:space="preserve"> válido</w:t>
+        <w:t>Digitar email válido</w:t>
       </w:r>
     </w:p>
     <w:p>
@@ -1016,52 +947,18 @@
           <w:szCs w:val="24"/>
           <w:shd w:val="clear" w:color="auto" w:fill="FFFFFF"/>
         </w:rPr>
-        <w:t>Responder “y” (</w:t>
-      </w:r>
-      <w:proofErr w:type="spellStart"/>
-      <w:r>
-        <w:rPr>
-          <w:rFonts w:ascii="Arial" w:hAnsi="Arial" w:cs="Arial"/>
-          <w:color w:val="0E0E13"/>
-          <w:sz w:val="24"/>
-          <w:szCs w:val="24"/>
-          <w:shd w:val="clear" w:color="auto" w:fill="FFFFFF"/>
-        </w:rPr>
-        <w:t>yes</w:t>
-      </w:r>
-      <w:proofErr w:type="spellEnd"/>
-      <w:r>
-        <w:rPr>
-          <w:rFonts w:ascii="Arial" w:hAnsi="Arial" w:cs="Arial"/>
-          <w:color w:val="0E0E13"/>
-          <w:sz w:val="24"/>
-          <w:szCs w:val="24"/>
-          <w:shd w:val="clear" w:color="auto" w:fill="FFFFFF"/>
-        </w:rPr>
-        <w:t xml:space="preserve">) ou “n” para aceitar receber </w:t>
-      </w:r>
-      <w:r>
-        <w:rPr>
-          <w:rFonts w:ascii="Arial" w:hAnsi="Arial" w:cs="Arial"/>
-          <w:color w:val="0E0E13"/>
-          <w:sz w:val="24"/>
-          <w:szCs w:val="24"/>
-          <w:shd w:val="clear" w:color="auto" w:fill="FFFFFF"/>
-        </w:rPr>
-        <w:t xml:space="preserve">atualizações e anúncios via </w:t>
-      </w:r>
-      <w:proofErr w:type="spellStart"/>
-      <w:r>
-        <w:rPr>
-          <w:rFonts w:ascii="Arial" w:hAnsi="Arial" w:cs="Arial"/>
-          <w:color w:val="0E0E13"/>
-          <w:sz w:val="24"/>
-          <w:szCs w:val="24"/>
-          <w:shd w:val="clear" w:color="auto" w:fill="FFFFFF"/>
-        </w:rPr>
-        <w:t>email</w:t>
-      </w:r>
-      <w:proofErr w:type="spellEnd"/>
+        <w:t xml:space="preserve">Responder “y” (yes) ou “n” para aceitar receber </w:t>
+      </w:r>
+      <w:r>
+        <w:rPr>
+          <w:rFonts w:ascii="Arial" w:hAnsi="Arial" w:cs="Arial"/>
+          <w:color w:val="0E0E13"/>
+          <w:sz w:val="24"/>
+          <w:szCs w:val="24"/>
+          <w:shd w:val="clear" w:color="auto" w:fill="FFFFFF"/>
+        </w:rPr>
+        <w:t>atualizações e anúncios via email</w:t>
+      </w:r>
     </w:p>
     <w:p>
       <w:pPr>
@@ -1360,29 +1257,7 @@
           <w:szCs w:val="24"/>
           <w:shd w:val="clear" w:color="auto" w:fill="FFFFFF"/>
         </w:rPr>
-        <w:t xml:space="preserve">Inserir Código recebido via </w:t>
-      </w:r>
-      <w:proofErr w:type="spellStart"/>
-      <w:r>
-        <w:rPr>
-          <w:rFonts w:ascii="Arial" w:hAnsi="Arial" w:cs="Arial"/>
-          <w:color w:val="0E0E13"/>
-          <w:sz w:val="24"/>
-          <w:szCs w:val="24"/>
-          <w:shd w:val="clear" w:color="auto" w:fill="FFFFFF"/>
-        </w:rPr>
-        <w:t>email</w:t>
-      </w:r>
-      <w:proofErr w:type="spellEnd"/>
-      <w:r>
-        <w:rPr>
-          <w:rFonts w:ascii="Arial" w:hAnsi="Arial" w:cs="Arial"/>
-          <w:color w:val="0E0E13"/>
-          <w:sz w:val="24"/>
-          <w:szCs w:val="24"/>
-          <w:shd w:val="clear" w:color="auto" w:fill="FFFFFF"/>
-        </w:rPr>
-        <w:t xml:space="preserve"> para confirmação d</w:t>
+        <w:t>Inserir Código recebido via email para confirmação d</w:t>
       </w:r>
       <w:r>
         <w:rPr>
@@ -1714,7 +1589,6 @@
         </w:rPr>
         <w:t xml:space="preserve"> “</w:t>
       </w:r>
-      <w:proofErr w:type="spellStart"/>
       <w:r>
         <w:rPr>
           <w:rFonts w:ascii="Arial" w:hAnsi="Arial" w:cs="Arial"/>
@@ -1727,7 +1601,6 @@
         </w:rPr>
         <w:t>Students</w:t>
       </w:r>
-      <w:proofErr w:type="spellEnd"/>
       <w:r>
         <w:rPr>
           <w:rFonts w:ascii="Arial" w:hAnsi="Arial" w:cs="Arial"/>
@@ -2146,7 +2019,6 @@
         </w:rPr>
         <w:t xml:space="preserve"> na seção de “</w:t>
       </w:r>
-      <w:proofErr w:type="spellStart"/>
       <w:r>
         <w:rPr>
           <w:rFonts w:ascii="Arial" w:hAnsi="Arial" w:cs="Arial"/>
@@ -2159,7 +2031,6 @@
         </w:rPr>
         <w:t>Donwloads</w:t>
       </w:r>
-      <w:proofErr w:type="spellEnd"/>
       <w:r>
         <w:rPr>
           <w:rFonts w:ascii="Arial" w:hAnsi="Arial" w:cs="Arial"/>
@@ -3772,29 +3643,7 @@
           <w:szCs w:val="24"/>
           <w:shd w:val="clear" w:color="auto" w:fill="FFFFFF"/>
         </w:rPr>
-        <w:t xml:space="preserve">Definição da </w:t>
-      </w:r>
-      <w:proofErr w:type="spellStart"/>
-      <w:r>
-        <w:rPr>
-          <w:rFonts w:ascii="Arial" w:hAnsi="Arial" w:cs="Arial"/>
-          <w:color w:val="0E0E13"/>
-          <w:sz w:val="24"/>
-          <w:szCs w:val="24"/>
-          <w:shd w:val="clear" w:color="auto" w:fill="FFFFFF"/>
-        </w:rPr>
-        <w:t>branch</w:t>
-      </w:r>
-      <w:proofErr w:type="spellEnd"/>
-      <w:r>
-        <w:rPr>
-          <w:rFonts w:ascii="Arial" w:hAnsi="Arial" w:cs="Arial"/>
-          <w:color w:val="0E0E13"/>
-          <w:sz w:val="24"/>
-          <w:szCs w:val="24"/>
-          <w:shd w:val="clear" w:color="auto" w:fill="FFFFFF"/>
-        </w:rPr>
-        <w:t xml:space="preserve"> inicial</w:t>
+        <w:t>Definição da branch inicial</w:t>
       </w:r>
     </w:p>
     <w:p>
@@ -4866,29 +4715,7 @@
           <w:szCs w:val="24"/>
           <w:shd w:val="clear" w:color="auto" w:fill="FFFFFF"/>
         </w:rPr>
-        <w:t xml:space="preserve">Definição “git </w:t>
-      </w:r>
-      <w:proofErr w:type="spellStart"/>
-      <w:r>
-        <w:rPr>
-          <w:rFonts w:ascii="Arial" w:hAnsi="Arial" w:cs="Arial"/>
-          <w:color w:val="0E0E13"/>
-          <w:sz w:val="24"/>
-          <w:szCs w:val="24"/>
-          <w:shd w:val="clear" w:color="auto" w:fill="FFFFFF"/>
-        </w:rPr>
-        <w:t>pull</w:t>
-      </w:r>
-      <w:proofErr w:type="spellEnd"/>
-      <w:r>
-        <w:rPr>
-          <w:rFonts w:ascii="Arial" w:hAnsi="Arial" w:cs="Arial"/>
-          <w:color w:val="0E0E13"/>
-          <w:sz w:val="24"/>
-          <w:szCs w:val="24"/>
-          <w:shd w:val="clear" w:color="auto" w:fill="FFFFFF"/>
-        </w:rPr>
-        <w:t>”</w:t>
+        <w:t>Definição “git pull”</w:t>
       </w:r>
     </w:p>
     <w:p>
@@ -5749,29 +5576,7 @@
           <w:szCs w:val="24"/>
           <w:shd w:val="clear" w:color="auto" w:fill="FFFFFF"/>
         </w:rPr>
-        <w:t xml:space="preserve">git </w:t>
-      </w:r>
-      <w:proofErr w:type="spellStart"/>
-      <w:r>
-        <w:rPr>
-          <w:rFonts w:ascii="Arial" w:hAnsi="Arial" w:cs="Arial"/>
-          <w:color w:val="0E0E13"/>
-          <w:sz w:val="24"/>
-          <w:szCs w:val="24"/>
-          <w:shd w:val="clear" w:color="auto" w:fill="FFFFFF"/>
-        </w:rPr>
-        <w:t>config</w:t>
-      </w:r>
-      <w:proofErr w:type="spellEnd"/>
-      <w:r>
-        <w:rPr>
-          <w:rFonts w:ascii="Arial" w:hAnsi="Arial" w:cs="Arial"/>
-          <w:color w:val="0E0E13"/>
-          <w:sz w:val="24"/>
-          <w:szCs w:val="24"/>
-          <w:shd w:val="clear" w:color="auto" w:fill="FFFFFF"/>
-        </w:rPr>
-        <w:t xml:space="preserve"> --global </w:t>
+        <w:t xml:space="preserve">git config --global </w:t>
       </w:r>
       <w:hyperlink r:id="rId29" w:tooltip="http://user.name" w:history="1">
         <w:r>
@@ -5820,75 +5625,7 @@
           <w:szCs w:val="24"/>
           <w:shd w:val="clear" w:color="auto" w:fill="FFFFFF"/>
         </w:rPr>
-        <w:t xml:space="preserve">git </w:t>
-      </w:r>
-      <w:proofErr w:type="spellStart"/>
-      <w:r>
-        <w:rPr>
-          <w:rFonts w:ascii="Arial" w:hAnsi="Arial" w:cs="Arial"/>
-          <w:color w:val="0E0E13"/>
-          <w:sz w:val="24"/>
-          <w:szCs w:val="24"/>
-          <w:shd w:val="clear" w:color="auto" w:fill="FFFFFF"/>
-        </w:rPr>
-        <w:t>config</w:t>
-      </w:r>
-      <w:proofErr w:type="spellEnd"/>
-      <w:r>
-        <w:rPr>
-          <w:rFonts w:ascii="Arial" w:hAnsi="Arial" w:cs="Arial"/>
-          <w:color w:val="0E0E13"/>
-          <w:sz w:val="24"/>
-          <w:szCs w:val="24"/>
-          <w:shd w:val="clear" w:color="auto" w:fill="FFFFFF"/>
-        </w:rPr>
-        <w:t xml:space="preserve"> --global </w:t>
-      </w:r>
-      <w:proofErr w:type="spellStart"/>
-      <w:proofErr w:type="gramStart"/>
-      <w:r>
-        <w:rPr>
-          <w:rFonts w:ascii="Arial" w:hAnsi="Arial" w:cs="Arial"/>
-          <w:color w:val="0E0E13"/>
-          <w:sz w:val="24"/>
-          <w:szCs w:val="24"/>
-          <w:shd w:val="clear" w:color="auto" w:fill="FFFFFF"/>
-        </w:rPr>
-        <w:t>user.email</w:t>
-      </w:r>
-      <w:proofErr w:type="spellEnd"/>
-      <w:proofErr w:type="gramEnd"/>
-      <w:r>
-        <w:rPr>
-          <w:rFonts w:ascii="Arial" w:hAnsi="Arial" w:cs="Arial"/>
-          <w:color w:val="0E0E13"/>
-          <w:sz w:val="24"/>
-          <w:szCs w:val="24"/>
-          <w:shd w:val="clear" w:color="auto" w:fill="FFFFFF"/>
-        </w:rPr>
-        <w:t xml:space="preserve"> “</w:t>
-      </w:r>
-      <w:proofErr w:type="spellStart"/>
-      <w:r>
-        <w:rPr>
-          <w:rFonts w:ascii="Arial" w:hAnsi="Arial" w:cs="Arial"/>
-          <w:color w:val="0E0E13"/>
-          <w:sz w:val="24"/>
-          <w:szCs w:val="24"/>
-          <w:shd w:val="clear" w:color="auto" w:fill="FFFFFF"/>
-        </w:rPr>
-        <w:t>email</w:t>
-      </w:r>
-      <w:proofErr w:type="spellEnd"/>
-      <w:r>
-        <w:rPr>
-          <w:rFonts w:ascii="Arial" w:hAnsi="Arial" w:cs="Arial"/>
-          <w:color w:val="0E0E13"/>
-          <w:sz w:val="24"/>
-          <w:szCs w:val="24"/>
-          <w:shd w:val="clear" w:color="auto" w:fill="FFFFFF"/>
-        </w:rPr>
-        <w:t xml:space="preserve">” </w:t>
+        <w:t xml:space="preserve">git config --global user.email “email” </w:t>
       </w:r>
     </w:p>
     <w:p>
@@ -6193,43 +5930,7 @@
           <w:sz w:val="24"/>
           <w:szCs w:val="24"/>
         </w:rPr>
-        <w:t xml:space="preserve"> e selecionar em </w:t>
-      </w:r>
-      <w:proofErr w:type="gramStart"/>
-      <w:r>
-        <w:rPr>
-          <w:rFonts w:ascii="Arial" w:hAnsi="Arial" w:cs="Arial"/>
-          <w:sz w:val="24"/>
-          <w:szCs w:val="24"/>
-        </w:rPr>
-        <w:t>“ Git</w:t>
-      </w:r>
-      <w:proofErr w:type="gramEnd"/>
-      <w:r>
-        <w:rPr>
-          <w:rFonts w:ascii="Arial" w:hAnsi="Arial" w:cs="Arial"/>
-          <w:sz w:val="24"/>
-          <w:szCs w:val="24"/>
-        </w:rPr>
-        <w:t xml:space="preserve"> </w:t>
-      </w:r>
-      <w:proofErr w:type="spellStart"/>
-      <w:r>
-        <w:rPr>
-          <w:rFonts w:ascii="Arial" w:hAnsi="Arial" w:cs="Arial"/>
-          <w:sz w:val="24"/>
-          <w:szCs w:val="24"/>
-        </w:rPr>
-        <w:t>Bash</w:t>
-      </w:r>
-      <w:proofErr w:type="spellEnd"/>
-      <w:r>
-        <w:rPr>
-          <w:rFonts w:ascii="Arial" w:hAnsi="Arial" w:cs="Arial"/>
-          <w:sz w:val="24"/>
-          <w:szCs w:val="24"/>
-        </w:rPr>
-        <w:t xml:space="preserve"> Here”</w:t>
+        <w:t xml:space="preserve"> e selecionar em “ Git Bash Here”</w:t>
       </w:r>
     </w:p>
     <w:p>
@@ -6416,20 +6117,8 @@
           <w:sz w:val="24"/>
           <w:szCs w:val="24"/>
         </w:rPr>
-        <w:t xml:space="preserve">it </w:t>
-      </w:r>
-      <w:proofErr w:type="spellStart"/>
-      <w:r>
-        <w:rPr>
-          <w:rFonts w:ascii="Arial" w:hAnsi="Arial" w:cs="Arial"/>
-          <w:b/>
-          <w:bCs/>
-          <w:sz w:val="24"/>
-          <w:szCs w:val="24"/>
-        </w:rPr>
-        <w:t>init</w:t>
-      </w:r>
-      <w:proofErr w:type="spellEnd"/>
+        <w:t>it init</w:t>
+      </w:r>
     </w:p>
     <w:p>
       <w:pPr>
@@ -6750,36 +6439,8 @@
           <w:sz w:val="24"/>
           <w:szCs w:val="24"/>
         </w:rPr>
-        <w:t xml:space="preserve">Acessar a página do </w:t>
-      </w:r>
-      <w:proofErr w:type="spellStart"/>
-      <w:r>
-        <w:rPr>
-          <w:rFonts w:ascii="Arial" w:hAnsi="Arial" w:cs="Arial"/>
-          <w:sz w:val="24"/>
-          <w:szCs w:val="24"/>
-        </w:rPr>
-        <w:t>github</w:t>
-      </w:r>
-      <w:proofErr w:type="spellEnd"/>
-      <w:r>
-        <w:rPr>
-          <w:rFonts w:ascii="Arial" w:hAnsi="Arial" w:cs="Arial"/>
-          <w:sz w:val="24"/>
-          <w:szCs w:val="24"/>
-        </w:rPr>
-        <w:t xml:space="preserve"> e se </w:t>
-      </w:r>
-      <w:proofErr w:type="spellStart"/>
-      <w:r>
-        <w:rPr>
-          <w:rFonts w:ascii="Arial" w:hAnsi="Arial" w:cs="Arial"/>
-          <w:sz w:val="24"/>
-          <w:szCs w:val="24"/>
-        </w:rPr>
-        <w:t>logar</w:t>
-      </w:r>
-      <w:proofErr w:type="spellEnd"/>
+        <w:t>Acessar a página do github e se logar</w:t>
+      </w:r>
     </w:p>
     <w:p>
       <w:pPr>
@@ -6803,25 +6464,7 @@
           <w:sz w:val="24"/>
           <w:szCs w:val="24"/>
         </w:rPr>
-        <w:t>Clicar em “</w:t>
-      </w:r>
-      <w:proofErr w:type="spellStart"/>
-      <w:r>
-        <w:rPr>
-          <w:rFonts w:ascii="Arial" w:hAnsi="Arial" w:cs="Arial"/>
-          <w:sz w:val="24"/>
-          <w:szCs w:val="24"/>
-        </w:rPr>
-        <w:t>Repositories</w:t>
-      </w:r>
-      <w:proofErr w:type="spellEnd"/>
-      <w:r>
-        <w:rPr>
-          <w:rFonts w:ascii="Arial" w:hAnsi="Arial" w:cs="Arial"/>
-          <w:sz w:val="24"/>
-          <w:szCs w:val="24"/>
-        </w:rPr>
-        <w:t>”</w:t>
+        <w:t>Clicar em “Repositories”</w:t>
       </w:r>
     </w:p>
     <w:p>
@@ -7257,25 +6900,7 @@
           <w:sz w:val="24"/>
           <w:szCs w:val="24"/>
         </w:rPr>
-        <w:t>Na opção “</w:t>
-      </w:r>
-      <w:proofErr w:type="spellStart"/>
-      <w:r>
-        <w:rPr>
-          <w:rFonts w:ascii="Arial" w:hAnsi="Arial" w:cs="Arial"/>
-          <w:sz w:val="24"/>
-          <w:szCs w:val="24"/>
-        </w:rPr>
-        <w:t>Code</w:t>
-      </w:r>
-      <w:proofErr w:type="spellEnd"/>
-      <w:r>
-        <w:rPr>
-          <w:rFonts w:ascii="Arial" w:hAnsi="Arial" w:cs="Arial"/>
-          <w:sz w:val="24"/>
-          <w:szCs w:val="24"/>
-        </w:rPr>
-        <w:t>” clicar e copiar o link</w:t>
+        <w:t>Na opção “Code” clicar e copiar o link</w:t>
       </w:r>
       <w:r>
         <w:rPr>
@@ -7495,73 +7120,7 @@
           <w:sz w:val="24"/>
           <w:szCs w:val="24"/>
         </w:rPr>
-        <w:t xml:space="preserve">it </w:t>
-      </w:r>
-      <w:proofErr w:type="spellStart"/>
-      <w:r>
-        <w:rPr>
-          <w:rFonts w:ascii="Arial" w:hAnsi="Arial" w:cs="Arial"/>
-          <w:b/>
-          <w:bCs/>
-          <w:sz w:val="24"/>
-          <w:szCs w:val="24"/>
-        </w:rPr>
-        <w:t>remote</w:t>
-      </w:r>
-      <w:proofErr w:type="spellEnd"/>
-      <w:r>
-        <w:rPr>
-          <w:rFonts w:ascii="Arial" w:hAnsi="Arial" w:cs="Arial"/>
-          <w:b/>
-          <w:bCs/>
-          <w:sz w:val="24"/>
-          <w:szCs w:val="24"/>
-        </w:rPr>
-        <w:t xml:space="preserve"> </w:t>
-      </w:r>
-      <w:proofErr w:type="spellStart"/>
-      <w:r>
-        <w:rPr>
-          <w:rFonts w:ascii="Arial" w:hAnsi="Arial" w:cs="Arial"/>
-          <w:b/>
-          <w:bCs/>
-          <w:sz w:val="24"/>
-          <w:szCs w:val="24"/>
-        </w:rPr>
-        <w:t>add</w:t>
-      </w:r>
-      <w:proofErr w:type="spellEnd"/>
-      <w:r>
-        <w:rPr>
-          <w:rFonts w:ascii="Arial" w:hAnsi="Arial" w:cs="Arial"/>
-          <w:b/>
-          <w:bCs/>
-          <w:sz w:val="24"/>
-          <w:szCs w:val="24"/>
-        </w:rPr>
-        <w:t xml:space="preserve"> </w:t>
-      </w:r>
-      <w:proofErr w:type="spellStart"/>
-      <w:r>
-        <w:rPr>
-          <w:rFonts w:ascii="Arial" w:hAnsi="Arial" w:cs="Arial"/>
-          <w:b/>
-          <w:bCs/>
-          <w:sz w:val="24"/>
-          <w:szCs w:val="24"/>
-        </w:rPr>
-        <w:t>origin</w:t>
-      </w:r>
-      <w:proofErr w:type="spellEnd"/>
-      <w:r>
-        <w:rPr>
-          <w:rFonts w:ascii="Arial" w:hAnsi="Arial" w:cs="Arial"/>
-          <w:b/>
-          <w:bCs/>
-          <w:sz w:val="24"/>
-          <w:szCs w:val="24"/>
-        </w:rPr>
-        <w:t xml:space="preserve"> </w:t>
+        <w:t xml:space="preserve">it remote add origin </w:t>
       </w:r>
     </w:p>
     <w:p>
@@ -7603,73 +7162,7 @@
           <w:sz w:val="24"/>
           <w:szCs w:val="24"/>
         </w:rPr>
-        <w:t xml:space="preserve">git </w:t>
-      </w:r>
-      <w:proofErr w:type="spellStart"/>
-      <w:r>
-        <w:rPr>
-          <w:rFonts w:ascii="Arial" w:hAnsi="Arial" w:cs="Arial"/>
-          <w:b/>
-          <w:bCs/>
-          <w:sz w:val="24"/>
-          <w:szCs w:val="24"/>
-        </w:rPr>
-        <w:t>remote</w:t>
-      </w:r>
-      <w:proofErr w:type="spellEnd"/>
-      <w:r>
-        <w:rPr>
-          <w:rFonts w:ascii="Arial" w:hAnsi="Arial" w:cs="Arial"/>
-          <w:b/>
-          <w:bCs/>
-          <w:sz w:val="24"/>
-          <w:szCs w:val="24"/>
-        </w:rPr>
-        <w:t xml:space="preserve"> </w:t>
-      </w:r>
-      <w:proofErr w:type="spellStart"/>
-      <w:r>
-        <w:rPr>
-          <w:rFonts w:ascii="Arial" w:hAnsi="Arial" w:cs="Arial"/>
-          <w:b/>
-          <w:bCs/>
-          <w:sz w:val="24"/>
-          <w:szCs w:val="24"/>
-        </w:rPr>
-        <w:t>add</w:t>
-      </w:r>
-      <w:proofErr w:type="spellEnd"/>
-      <w:r>
-        <w:rPr>
-          <w:rFonts w:ascii="Arial" w:hAnsi="Arial" w:cs="Arial"/>
-          <w:b/>
-          <w:bCs/>
-          <w:sz w:val="24"/>
-          <w:szCs w:val="24"/>
-        </w:rPr>
-        <w:t xml:space="preserve"> </w:t>
-      </w:r>
-      <w:proofErr w:type="spellStart"/>
-      <w:r>
-        <w:rPr>
-          <w:rFonts w:ascii="Arial" w:hAnsi="Arial" w:cs="Arial"/>
-          <w:b/>
-          <w:bCs/>
-          <w:sz w:val="24"/>
-          <w:szCs w:val="24"/>
-        </w:rPr>
-        <w:t>origin</w:t>
-      </w:r>
-      <w:proofErr w:type="spellEnd"/>
-      <w:r>
-        <w:rPr>
-          <w:rFonts w:ascii="Arial" w:hAnsi="Arial" w:cs="Arial"/>
-          <w:b/>
-          <w:bCs/>
-          <w:sz w:val="24"/>
-          <w:szCs w:val="24"/>
-        </w:rPr>
-        <w:t xml:space="preserve"> </w:t>
+        <w:t xml:space="preserve">git remote add origin </w:t>
       </w:r>
       <w:r>
         <w:rPr>
@@ -7711,64 +7204,18 @@
           <w:sz w:val="24"/>
           <w:szCs w:val="24"/>
         </w:rPr>
-        <w:t xml:space="preserve">git </w:t>
-      </w:r>
-      <w:proofErr w:type="spellStart"/>
-      <w:r>
-        <w:rPr>
-          <w:rFonts w:ascii="Arial" w:hAnsi="Arial" w:cs="Arial"/>
-          <w:b/>
-          <w:bCs/>
-          <w:sz w:val="24"/>
-          <w:szCs w:val="24"/>
-        </w:rPr>
-        <w:t>remote</w:t>
-      </w:r>
-      <w:proofErr w:type="spellEnd"/>
-      <w:r>
-        <w:rPr>
-          <w:rFonts w:ascii="Arial" w:hAnsi="Arial" w:cs="Arial"/>
-          <w:b/>
-          <w:bCs/>
-          <w:sz w:val="24"/>
-          <w:szCs w:val="24"/>
-        </w:rPr>
-        <w:t xml:space="preserve"> </w:t>
-      </w:r>
-      <w:proofErr w:type="spellStart"/>
-      <w:r>
-        <w:rPr>
-          <w:rFonts w:ascii="Arial" w:hAnsi="Arial" w:cs="Arial"/>
-          <w:b/>
-          <w:bCs/>
-          <w:sz w:val="24"/>
-          <w:szCs w:val="24"/>
-        </w:rPr>
-        <w:t>add</w:t>
-      </w:r>
-      <w:proofErr w:type="spellEnd"/>
-      <w:r>
-        <w:rPr>
-          <w:rFonts w:ascii="Arial" w:hAnsi="Arial" w:cs="Arial"/>
-          <w:b/>
-          <w:bCs/>
-          <w:sz w:val="24"/>
-          <w:szCs w:val="24"/>
-        </w:rPr>
-        <w:t xml:space="preserve"> </w:t>
-      </w:r>
-      <w:proofErr w:type="spellStart"/>
-      <w:r>
-        <w:rPr>
-          <w:rFonts w:ascii="Arial" w:hAnsi="Arial" w:cs="Arial"/>
-          <w:b/>
-          <w:bCs/>
-          <w:sz w:val="24"/>
-          <w:szCs w:val="24"/>
-        </w:rPr>
-        <w:t>origin</w:t>
-      </w:r>
-      <w:proofErr w:type="spellEnd"/>
+        <w:t>git remote add</w:t>
+      </w:r>
+      <w:r>
+        <w:rPr>
+          <w:rFonts w:ascii="Arial" w:hAnsi="Arial" w:cs="Arial"/>
+          <w:b/>
+          <w:bCs/>
+          <w:sz w:val="24"/>
+          <w:szCs w:val="24"/>
+        </w:rPr>
+        <w:t xml:space="preserve"> origin</w:t>
+      </w:r>
       <w:r>
         <w:rPr>
           <w:rFonts w:ascii="Arial" w:hAnsi="Arial" w:cs="Arial"/>
@@ -8022,18 +7469,8 @@
           <w:sz w:val="24"/>
           <w:szCs w:val="24"/>
         </w:rPr>
-        <w:t xml:space="preserve">que possui no </w:t>
-      </w:r>
-      <w:proofErr w:type="spellStart"/>
-      <w:r>
-        <w:rPr>
-          <w:rFonts w:ascii="Arial" w:hAnsi="Arial" w:cs="Arial"/>
-          <w:sz w:val="24"/>
-          <w:szCs w:val="24"/>
-        </w:rPr>
-        <w:t>github</w:t>
-      </w:r>
-      <w:proofErr w:type="spellEnd"/>
+        <w:t>que possui no github</w:t>
+      </w:r>
     </w:p>
     <w:p>
       <w:pPr>
@@ -8080,18 +7517,8 @@
           <w:sz w:val="24"/>
           <w:szCs w:val="24"/>
         </w:rPr>
-        <w:t xml:space="preserve"> </w:t>
-      </w:r>
-      <w:proofErr w:type="spellStart"/>
-      <w:r>
-        <w:rPr>
-          <w:rFonts w:ascii="Arial" w:hAnsi="Arial" w:cs="Arial"/>
-          <w:sz w:val="24"/>
-          <w:szCs w:val="24"/>
-        </w:rPr>
-        <w:t>github</w:t>
-      </w:r>
-      <w:proofErr w:type="spellEnd"/>
+        <w:t xml:space="preserve"> github</w:t>
+      </w:r>
     </w:p>
     <w:p>
       <w:pPr>
@@ -8225,6 +7652,7 @@
           <w:bCs/>
           <w:i w:val="0"/>
           <w:iCs w:val="0"/>
+          <w:noProof/>
           <w:color w:val="auto"/>
           <w:sz w:val="20"/>
           <w:szCs w:val="20"/>
@@ -8295,20 +7723,8 @@
           <w:sz w:val="24"/>
           <w:szCs w:val="24"/>
         </w:rPr>
-        <w:t xml:space="preserve">it </w:t>
-      </w:r>
-      <w:proofErr w:type="spellStart"/>
-      <w:r>
-        <w:rPr>
-          <w:rFonts w:ascii="Arial" w:hAnsi="Arial" w:cs="Arial"/>
-          <w:b/>
-          <w:bCs/>
-          <w:sz w:val="24"/>
-          <w:szCs w:val="24"/>
-        </w:rPr>
-        <w:t>add</w:t>
-      </w:r>
-      <w:proofErr w:type="spellEnd"/>
+        <w:t>it add</w:t>
+      </w:r>
     </w:p>
     <w:p>
       <w:pPr>
@@ -8513,51 +7929,17 @@
           <w:sz w:val="24"/>
           <w:szCs w:val="24"/>
         </w:rPr>
-        <w:t xml:space="preserve">it </w:t>
-      </w:r>
-      <w:proofErr w:type="spellStart"/>
-      <w:r>
-        <w:rPr>
-          <w:rFonts w:ascii="Arial" w:hAnsi="Arial" w:cs="Arial"/>
-          <w:b/>
-          <w:bCs/>
-          <w:sz w:val="24"/>
-          <w:szCs w:val="24"/>
-        </w:rPr>
-        <w:t>push</w:t>
-      </w:r>
-      <w:proofErr w:type="spellEnd"/>
-      <w:r>
-        <w:rPr>
-          <w:rFonts w:ascii="Arial" w:hAnsi="Arial" w:cs="Arial"/>
-          <w:b/>
-          <w:bCs/>
-          <w:sz w:val="24"/>
-          <w:szCs w:val="24"/>
-        </w:rPr>
-        <w:t xml:space="preserve"> </w:t>
-      </w:r>
-      <w:proofErr w:type="spellStart"/>
-      <w:r>
-        <w:rPr>
-          <w:rFonts w:ascii="Arial" w:hAnsi="Arial" w:cs="Arial"/>
-          <w:b/>
-          <w:bCs/>
-          <w:sz w:val="24"/>
-          <w:szCs w:val="24"/>
-        </w:rPr>
-        <w:t>origin</w:t>
-      </w:r>
-      <w:proofErr w:type="spellEnd"/>
-      <w:r>
-        <w:rPr>
-          <w:rFonts w:ascii="Arial" w:hAnsi="Arial" w:cs="Arial"/>
-          <w:b/>
-          <w:bCs/>
-          <w:sz w:val="24"/>
-          <w:szCs w:val="24"/>
-        </w:rPr>
-        <w:t xml:space="preserve"> “master”</w:t>
+        <w:t>it push</w:t>
+      </w:r>
+      <w:r>
+        <w:rPr>
+          <w:rFonts w:ascii="Arial" w:hAnsi="Arial" w:cs="Arial"/>
+          <w:b/>
+          <w:bCs/>
+          <w:sz w:val="24"/>
+          <w:szCs w:val="24"/>
+        </w:rPr>
+        <w:t xml:space="preserve"> origin “master”</w:t>
       </w:r>
     </w:p>
     <w:p>
@@ -8628,6 +8010,2164 @@
         </w:rPr>
         <w:t>, é o que esse comando realiza.</w:t>
       </w:r>
+    </w:p>
+    <w:p>
+      <w:pPr>
+        <w:spacing w:after="0" w:line="360" w:lineRule="auto"/>
+        <w:jc w:val="both"/>
+        <w:rPr>
+          <w:rFonts w:ascii="Arial" w:hAnsi="Arial" w:cs="Arial"/>
+          <w:sz w:val="24"/>
+          <w:szCs w:val="24"/>
+        </w:rPr>
+      </w:pPr>
+    </w:p>
+    <w:p>
+      <w:pPr>
+        <w:spacing w:after="0" w:line="360" w:lineRule="auto"/>
+        <w:jc w:val="both"/>
+        <w:rPr>
+          <w:rFonts w:ascii="Arial" w:hAnsi="Arial" w:cs="Arial"/>
+          <w:sz w:val="24"/>
+          <w:szCs w:val="24"/>
+        </w:rPr>
+      </w:pPr>
+    </w:p>
+    <w:p>
+      <w:pPr>
+        <w:spacing w:after="0" w:line="360" w:lineRule="auto"/>
+        <w:jc w:val="both"/>
+        <w:rPr>
+          <w:rFonts w:ascii="Arial" w:hAnsi="Arial" w:cs="Arial"/>
+          <w:sz w:val="24"/>
+          <w:szCs w:val="24"/>
+        </w:rPr>
+      </w:pPr>
+    </w:p>
+    <w:p>
+      <w:pPr>
+        <w:spacing w:after="0" w:line="360" w:lineRule="auto"/>
+        <w:jc w:val="both"/>
+        <w:rPr>
+          <w:rFonts w:ascii="Arial" w:hAnsi="Arial" w:cs="Arial"/>
+          <w:b/>
+          <w:bCs/>
+          <w:sz w:val="24"/>
+          <w:szCs w:val="24"/>
+        </w:rPr>
+      </w:pPr>
+      <w:r>
+        <w:rPr>
+          <w:rFonts w:ascii="Arial" w:hAnsi="Arial" w:cs="Arial"/>
+          <w:b/>
+          <w:bCs/>
+          <w:sz w:val="24"/>
+          <w:szCs w:val="24"/>
+        </w:rPr>
+        <w:t>CONCEITO pull</w:t>
+      </w:r>
+      <w:r>
+        <w:rPr>
+          <w:rFonts w:ascii="Arial" w:hAnsi="Arial" w:cs="Arial"/>
+          <w:b/>
+          <w:bCs/>
+          <w:sz w:val="24"/>
+          <w:szCs w:val="24"/>
+        </w:rPr>
+        <w:t xml:space="preserve"> e branch</w:t>
+      </w:r>
+    </w:p>
+    <w:p>
+      <w:pPr>
+        <w:spacing w:after="0" w:line="360" w:lineRule="auto"/>
+        <w:jc w:val="both"/>
+        <w:rPr>
+          <w:rFonts w:ascii="Arial" w:hAnsi="Arial" w:cs="Arial"/>
+          <w:b/>
+          <w:bCs/>
+          <w:sz w:val="24"/>
+          <w:szCs w:val="24"/>
+        </w:rPr>
+      </w:pPr>
+    </w:p>
+    <w:p>
+      <w:pPr>
+        <w:spacing w:after="0" w:line="360" w:lineRule="auto"/>
+        <w:jc w:val="both"/>
+        <w:rPr>
+          <w:rFonts w:ascii="Arial" w:hAnsi="Arial" w:cs="Arial"/>
+          <w:b/>
+          <w:bCs/>
+          <w:sz w:val="24"/>
+          <w:szCs w:val="24"/>
+        </w:rPr>
+      </w:pPr>
+    </w:p>
+    <w:p>
+      <w:pPr>
+        <w:spacing w:after="0" w:line="360" w:lineRule="auto"/>
+        <w:jc w:val="both"/>
+        <w:rPr>
+          <w:rFonts w:ascii="Arial" w:hAnsi="Arial" w:cs="Arial"/>
+          <w:b/>
+          <w:bCs/>
+          <w:sz w:val="24"/>
+          <w:szCs w:val="24"/>
+        </w:rPr>
+      </w:pPr>
+      <w:r>
+        <w:rPr>
+          <w:rFonts w:ascii="Arial" w:hAnsi="Arial" w:cs="Arial"/>
+          <w:b/>
+          <w:bCs/>
+          <w:sz w:val="24"/>
+          <w:szCs w:val="24"/>
+        </w:rPr>
+        <w:t>PULL</w:t>
+      </w:r>
+    </w:p>
+    <w:p>
+      <w:pPr>
+        <w:spacing w:after="0" w:line="360" w:lineRule="auto"/>
+        <w:jc w:val="both"/>
+        <w:rPr>
+          <w:rFonts w:ascii="Arial" w:hAnsi="Arial" w:cs="Arial"/>
+          <w:sz w:val="24"/>
+          <w:szCs w:val="24"/>
+        </w:rPr>
+      </w:pPr>
+    </w:p>
+    <w:p>
+      <w:pPr>
+        <w:spacing w:after="0" w:line="360" w:lineRule="auto"/>
+        <w:ind w:firstLine="708"/>
+        <w:jc w:val="both"/>
+        <w:rPr>
+          <w:rFonts w:ascii="Arial" w:hAnsi="Arial" w:cs="Arial"/>
+          <w:sz w:val="24"/>
+          <w:szCs w:val="24"/>
+        </w:rPr>
+      </w:pPr>
+      <w:r>
+        <w:rPr>
+          <w:rFonts w:ascii="Arial" w:hAnsi="Arial" w:cs="Arial"/>
+          <w:sz w:val="24"/>
+          <w:szCs w:val="24"/>
+        </w:rPr>
+        <w:t xml:space="preserve">O comando </w:t>
+      </w:r>
+      <w:r>
+        <w:rPr>
+          <w:rFonts w:ascii="Arial" w:hAnsi="Arial" w:cs="Arial"/>
+          <w:b/>
+          <w:bCs/>
+          <w:sz w:val="24"/>
+          <w:szCs w:val="24"/>
+        </w:rPr>
+        <w:t>git pull</w:t>
+      </w:r>
+      <w:r>
+        <w:rPr>
+          <w:rFonts w:ascii="Arial" w:hAnsi="Arial" w:cs="Arial"/>
+          <w:sz w:val="24"/>
+          <w:szCs w:val="24"/>
+        </w:rPr>
+        <w:t xml:space="preserve"> é usado para buscar e baixar conteúdo de repositórios remotos e fazer a atualização imediata ao repositório local para que os conteúdos sejam iguais.</w:t>
+      </w:r>
+      <w:r>
+        <w:rPr>
+          <w:rFonts w:ascii="Arial" w:hAnsi="Arial" w:cs="Arial"/>
+          <w:sz w:val="24"/>
+          <w:szCs w:val="24"/>
+        </w:rPr>
+        <w:t xml:space="preserve"> </w:t>
+      </w:r>
+      <w:r>
+        <w:rPr>
+          <w:rFonts w:ascii="Arial" w:hAnsi="Arial" w:cs="Arial"/>
+          <w:sz w:val="24"/>
+          <w:szCs w:val="24"/>
+        </w:rPr>
+        <w:t xml:space="preserve">O comando </w:t>
+      </w:r>
+      <w:r>
+        <w:rPr>
+          <w:rFonts w:ascii="Arial" w:hAnsi="Arial" w:cs="Arial"/>
+          <w:b/>
+          <w:bCs/>
+          <w:sz w:val="24"/>
+          <w:szCs w:val="24"/>
+        </w:rPr>
+        <w:t>git pull</w:t>
+      </w:r>
+      <w:r>
+        <w:rPr>
+          <w:rFonts w:ascii="Arial" w:hAnsi="Arial" w:cs="Arial"/>
+          <w:sz w:val="24"/>
+          <w:szCs w:val="24"/>
+        </w:rPr>
+        <w:t xml:space="preserve"> é a combinação de dois outros comandos, o </w:t>
+      </w:r>
+      <w:r>
+        <w:rPr>
+          <w:rFonts w:ascii="Arial" w:hAnsi="Arial" w:cs="Arial"/>
+          <w:b/>
+          <w:bCs/>
+          <w:sz w:val="24"/>
+          <w:szCs w:val="24"/>
+        </w:rPr>
+        <w:t>git fetch</w:t>
+      </w:r>
+      <w:r>
+        <w:rPr>
+          <w:rFonts w:ascii="Arial" w:hAnsi="Arial" w:cs="Arial"/>
+          <w:sz w:val="24"/>
+          <w:szCs w:val="24"/>
+        </w:rPr>
+        <w:t xml:space="preserve">, seguido do </w:t>
+      </w:r>
+      <w:r>
+        <w:rPr>
+          <w:rFonts w:ascii="Arial" w:hAnsi="Arial" w:cs="Arial"/>
+          <w:b/>
+          <w:bCs/>
+          <w:sz w:val="24"/>
+          <w:szCs w:val="24"/>
+        </w:rPr>
+        <w:t>git merge</w:t>
+      </w:r>
+      <w:r>
+        <w:rPr>
+          <w:rFonts w:ascii="Arial" w:hAnsi="Arial" w:cs="Arial"/>
+          <w:b/>
+          <w:bCs/>
+          <w:sz w:val="24"/>
+          <w:szCs w:val="24"/>
+        </w:rPr>
+        <w:t xml:space="preserve"> </w:t>
+      </w:r>
+      <w:r>
+        <w:rPr>
+          <w:rFonts w:ascii="Arial" w:hAnsi="Arial" w:cs="Arial"/>
+          <w:sz w:val="24"/>
+          <w:szCs w:val="24"/>
+        </w:rPr>
+        <w:t>(ATLASSIAN</w:t>
+      </w:r>
+      <w:r>
+        <w:rPr>
+          <w:rFonts w:ascii="Arial" w:hAnsi="Arial" w:cs="Arial"/>
+          <w:sz w:val="24"/>
+          <w:szCs w:val="24"/>
+        </w:rPr>
+        <w:t>, 2022</w:t>
+      </w:r>
+      <w:r>
+        <w:rPr>
+          <w:rFonts w:ascii="Arial" w:hAnsi="Arial" w:cs="Arial"/>
+          <w:sz w:val="24"/>
+          <w:szCs w:val="24"/>
+        </w:rPr>
+        <w:t>)</w:t>
+      </w:r>
+      <w:r>
+        <w:rPr>
+          <w:rFonts w:ascii="Arial" w:hAnsi="Arial" w:cs="Arial"/>
+          <w:sz w:val="24"/>
+          <w:szCs w:val="24"/>
+        </w:rPr>
+        <w:t>.</w:t>
+      </w:r>
+    </w:p>
+    <w:p>
+      <w:pPr>
+        <w:spacing w:after="0" w:line="360" w:lineRule="auto"/>
+        <w:ind w:firstLine="708"/>
+        <w:jc w:val="both"/>
+        <w:rPr>
+          <w:rFonts w:ascii="Arial" w:hAnsi="Arial" w:cs="Arial"/>
+          <w:b/>
+          <w:bCs/>
+          <w:sz w:val="24"/>
+          <w:szCs w:val="24"/>
+        </w:rPr>
+      </w:pPr>
+      <w:r>
+        <w:rPr>
+          <w:rFonts w:ascii="Arial" w:hAnsi="Arial" w:cs="Arial"/>
+          <w:b/>
+          <w:bCs/>
+          <w:sz w:val="24"/>
+          <w:szCs w:val="24"/>
+        </w:rPr>
+        <w:t xml:space="preserve"> </w:t>
+      </w:r>
+    </w:p>
+    <w:p>
+      <w:pPr>
+        <w:pStyle w:val="PargrafodaLista"/>
+        <w:numPr>
+          <w:ilvl w:val="0"/>
+          <w:numId w:val="10"/>
+        </w:numPr>
+        <w:spacing w:after="0" w:line="360" w:lineRule="auto"/>
+        <w:jc w:val="both"/>
+        <w:rPr>
+          <w:rFonts w:ascii="Arial" w:hAnsi="Arial" w:cs="Arial"/>
+          <w:sz w:val="24"/>
+          <w:szCs w:val="24"/>
+        </w:rPr>
+      </w:pPr>
+      <w:r>
+        <w:rPr>
+          <w:rFonts w:ascii="Arial" w:hAnsi="Arial" w:cs="Arial"/>
+          <w:b/>
+          <w:bCs/>
+          <w:sz w:val="24"/>
+          <w:szCs w:val="24"/>
+        </w:rPr>
+        <w:t xml:space="preserve">git fetch </w:t>
+      </w:r>
+      <w:r>
+        <w:rPr>
+          <w:rFonts w:ascii="Arial" w:hAnsi="Arial" w:cs="Arial"/>
+          <w:sz w:val="24"/>
+          <w:szCs w:val="24"/>
+        </w:rPr>
+        <w:t>baixa commits, arquivos e referências de um repositório remoto para seu repositório local.</w:t>
+      </w:r>
+    </w:p>
+    <w:p>
+      <w:pPr>
+        <w:pStyle w:val="PargrafodaLista"/>
+        <w:numPr>
+          <w:ilvl w:val="0"/>
+          <w:numId w:val="10"/>
+        </w:numPr>
+        <w:spacing w:after="0" w:line="360" w:lineRule="auto"/>
+        <w:jc w:val="both"/>
+        <w:rPr>
+          <w:rFonts w:ascii="Arial" w:hAnsi="Arial" w:cs="Arial"/>
+          <w:sz w:val="24"/>
+          <w:szCs w:val="24"/>
+        </w:rPr>
+      </w:pPr>
+      <w:r>
+        <w:rPr>
+          <w:rFonts w:ascii="Arial" w:hAnsi="Arial" w:cs="Arial"/>
+          <w:b/>
+          <w:bCs/>
+          <w:sz w:val="24"/>
+          <w:szCs w:val="24"/>
+        </w:rPr>
+        <w:lastRenderedPageBreak/>
+        <w:t>git merge</w:t>
+      </w:r>
+      <w:r>
+        <w:rPr>
+          <w:rFonts w:ascii="Arial" w:hAnsi="Arial" w:cs="Arial"/>
+          <w:sz w:val="24"/>
+          <w:szCs w:val="24"/>
+        </w:rPr>
+        <w:t xml:space="preserve"> permite que você pegue as linhas de desenvolvimento independentes criadas pelo </w:t>
+      </w:r>
+      <w:r>
+        <w:rPr>
+          <w:rFonts w:ascii="Arial" w:hAnsi="Arial" w:cs="Arial"/>
+          <w:b/>
+          <w:bCs/>
+          <w:sz w:val="24"/>
+          <w:szCs w:val="24"/>
+        </w:rPr>
+        <w:t>git branc</w:t>
+      </w:r>
+      <w:r>
+        <w:rPr>
+          <w:rFonts w:ascii="Arial" w:hAnsi="Arial" w:cs="Arial"/>
+          <w:b/>
+          <w:bCs/>
+          <w:sz w:val="24"/>
+          <w:szCs w:val="24"/>
+        </w:rPr>
+        <w:t>h</w:t>
+      </w:r>
+      <w:r>
+        <w:rPr>
+          <w:rFonts w:ascii="Arial" w:hAnsi="Arial" w:cs="Arial"/>
+          <w:sz w:val="24"/>
+          <w:szCs w:val="24"/>
+        </w:rPr>
+        <w:t xml:space="preserve"> e as integre em uma ramificação única</w:t>
+      </w:r>
+      <w:r>
+        <w:rPr>
+          <w:rFonts w:ascii="Arial" w:hAnsi="Arial" w:cs="Arial"/>
+          <w:sz w:val="24"/>
+          <w:szCs w:val="24"/>
+        </w:rPr>
+        <w:t>.</w:t>
+      </w:r>
+    </w:p>
+    <w:p>
+      <w:pPr>
+        <w:spacing w:after="0" w:line="360" w:lineRule="auto"/>
+        <w:jc w:val="both"/>
+        <w:rPr>
+          <w:rFonts w:ascii="Arial" w:hAnsi="Arial" w:cs="Arial"/>
+          <w:sz w:val="24"/>
+          <w:szCs w:val="24"/>
+        </w:rPr>
+      </w:pPr>
+    </w:p>
+    <w:p>
+      <w:pPr>
+        <w:spacing w:after="0" w:line="360" w:lineRule="auto"/>
+        <w:ind w:firstLine="360"/>
+        <w:jc w:val="both"/>
+        <w:rPr>
+          <w:rFonts w:ascii="Arial" w:hAnsi="Arial" w:cs="Arial"/>
+          <w:sz w:val="24"/>
+          <w:szCs w:val="24"/>
+        </w:rPr>
+      </w:pPr>
+      <w:r>
+        <w:rPr>
+          <w:rFonts w:ascii="Arial" w:hAnsi="Arial" w:cs="Arial"/>
+          <w:sz w:val="24"/>
+          <w:szCs w:val="24"/>
+        </w:rPr>
+        <w:t>O</w:t>
+      </w:r>
+      <w:r>
+        <w:rPr>
+          <w:rFonts w:ascii="Arial" w:hAnsi="Arial" w:cs="Arial"/>
+          <w:sz w:val="24"/>
+          <w:szCs w:val="24"/>
+        </w:rPr>
+        <w:t xml:space="preserve"> </w:t>
+      </w:r>
+      <w:r>
+        <w:rPr>
+          <w:rFonts w:ascii="Arial" w:hAnsi="Arial" w:cs="Arial"/>
+          <w:b/>
+          <w:bCs/>
+          <w:sz w:val="24"/>
+          <w:szCs w:val="24"/>
+        </w:rPr>
+        <w:t>git pull</w:t>
+      </w:r>
+      <w:r>
+        <w:rPr>
+          <w:rFonts w:ascii="Arial" w:hAnsi="Arial" w:cs="Arial"/>
+          <w:sz w:val="24"/>
+          <w:szCs w:val="24"/>
+        </w:rPr>
+        <w:t xml:space="preserve"> baixa todas as alterações a partir do ponto de divergência entre o local e a ramificação principal. N</w:t>
+      </w:r>
+      <w:r>
+        <w:rPr>
+          <w:rFonts w:ascii="Arial" w:hAnsi="Arial" w:cs="Arial"/>
+          <w:sz w:val="24"/>
+          <w:szCs w:val="24"/>
+        </w:rPr>
+        <w:t>a figura 31,</w:t>
+      </w:r>
+      <w:r>
+        <w:rPr>
+          <w:rFonts w:ascii="Arial" w:hAnsi="Arial" w:cs="Arial"/>
+          <w:sz w:val="24"/>
+          <w:szCs w:val="24"/>
+        </w:rPr>
+        <w:t xml:space="preserve"> o ponto é E. O </w:t>
+      </w:r>
+      <w:r>
+        <w:rPr>
+          <w:rFonts w:ascii="Arial" w:hAnsi="Arial" w:cs="Arial"/>
+          <w:b/>
+          <w:bCs/>
+          <w:sz w:val="24"/>
+          <w:szCs w:val="24"/>
+        </w:rPr>
+        <w:t xml:space="preserve">git pull </w:t>
+      </w:r>
+      <w:r>
+        <w:rPr>
+          <w:rFonts w:ascii="Arial" w:hAnsi="Arial" w:cs="Arial"/>
+          <w:sz w:val="24"/>
+          <w:szCs w:val="24"/>
+        </w:rPr>
+        <w:t>busca os commits remotos divergentes, que são A-B-C. O processo de pull então cria o commit de merge local que tem o conteúdo dos novos commits remotos divergentes.</w:t>
+      </w:r>
+      <w:r>
+        <w:rPr>
+          <w:rFonts w:ascii="Arial" w:hAnsi="Arial" w:cs="Arial"/>
+          <w:sz w:val="24"/>
+          <w:szCs w:val="24"/>
+        </w:rPr>
+        <w:t xml:space="preserve"> </w:t>
+      </w:r>
+      <w:r>
+        <w:rPr>
+          <w:rFonts w:ascii="Arial" w:hAnsi="Arial" w:cs="Arial"/>
+          <w:sz w:val="24"/>
+          <w:szCs w:val="24"/>
+        </w:rPr>
+        <w:t>(ATLASSIAN</w:t>
+      </w:r>
+      <w:r>
+        <w:rPr>
+          <w:rFonts w:ascii="Arial" w:hAnsi="Arial" w:cs="Arial"/>
+          <w:sz w:val="24"/>
+          <w:szCs w:val="24"/>
+        </w:rPr>
+        <w:t>, 2022</w:t>
+      </w:r>
+      <w:r>
+        <w:rPr>
+          <w:rFonts w:ascii="Arial" w:hAnsi="Arial" w:cs="Arial"/>
+          <w:sz w:val="24"/>
+          <w:szCs w:val="24"/>
+        </w:rPr>
+        <w:t>)</w:t>
+      </w:r>
+      <w:r>
+        <w:rPr>
+          <w:rFonts w:ascii="Arial" w:hAnsi="Arial" w:cs="Arial"/>
+          <w:sz w:val="24"/>
+          <w:szCs w:val="24"/>
+        </w:rPr>
+        <w:t>.</w:t>
+      </w:r>
+    </w:p>
+    <w:p>
+      <w:pPr>
+        <w:spacing w:after="0" w:line="360" w:lineRule="auto"/>
+        <w:ind w:firstLine="360"/>
+        <w:jc w:val="both"/>
+        <w:rPr>
+          <w:rFonts w:ascii="Arial" w:hAnsi="Arial" w:cs="Arial"/>
+          <w:sz w:val="24"/>
+          <w:szCs w:val="24"/>
+        </w:rPr>
+      </w:pPr>
+    </w:p>
+    <w:p>
+      <w:pPr>
+        <w:pStyle w:val="Legenda"/>
+        <w:jc w:val="center"/>
+        <w:rPr>
+          <w:rFonts w:ascii="Arial" w:hAnsi="Arial" w:cs="Arial"/>
+          <w:b/>
+          <w:bCs/>
+          <w:i w:val="0"/>
+          <w:iCs w:val="0"/>
+          <w:color w:val="auto"/>
+          <w:sz w:val="20"/>
+          <w:szCs w:val="20"/>
+        </w:rPr>
+      </w:pPr>
+      <w:r>
+        <w:rPr>
+          <w:rFonts w:ascii="Arial" w:hAnsi="Arial" w:cs="Arial"/>
+          <w:b/>
+          <w:bCs/>
+          <w:i w:val="0"/>
+          <w:iCs w:val="0"/>
+          <w:color w:val="auto"/>
+          <w:sz w:val="20"/>
+          <w:szCs w:val="20"/>
+        </w:rPr>
+        <w:t xml:space="preserve">Figura  </w:t>
+      </w:r>
+      <w:r>
+        <w:rPr>
+          <w:rFonts w:ascii="Arial" w:hAnsi="Arial" w:cs="Arial"/>
+          <w:b/>
+          <w:bCs/>
+          <w:i w:val="0"/>
+          <w:iCs w:val="0"/>
+          <w:color w:val="auto"/>
+          <w:sz w:val="20"/>
+          <w:szCs w:val="20"/>
+        </w:rPr>
+        <w:fldChar w:fldCharType="begin"/>
+      </w:r>
+      <w:r>
+        <w:rPr>
+          <w:rFonts w:ascii="Arial" w:hAnsi="Arial" w:cs="Arial"/>
+          <w:b/>
+          <w:bCs/>
+          <w:i w:val="0"/>
+          <w:iCs w:val="0"/>
+          <w:color w:val="auto"/>
+          <w:sz w:val="20"/>
+          <w:szCs w:val="20"/>
+        </w:rPr>
+        <w:instrText xml:space="preserve"> SEQ Figura_ \* ARABIC </w:instrText>
+      </w:r>
+      <w:r>
+        <w:rPr>
+          <w:rFonts w:ascii="Arial" w:hAnsi="Arial" w:cs="Arial"/>
+          <w:b/>
+          <w:bCs/>
+          <w:i w:val="0"/>
+          <w:iCs w:val="0"/>
+          <w:color w:val="auto"/>
+          <w:sz w:val="20"/>
+          <w:szCs w:val="20"/>
+        </w:rPr>
+        <w:fldChar w:fldCharType="separate"/>
+      </w:r>
+      <w:r>
+        <w:rPr>
+          <w:rFonts w:ascii="Arial" w:hAnsi="Arial" w:cs="Arial"/>
+          <w:b/>
+          <w:bCs/>
+          <w:i w:val="0"/>
+          <w:iCs w:val="0"/>
+          <w:noProof/>
+          <w:color w:val="auto"/>
+          <w:sz w:val="20"/>
+          <w:szCs w:val="20"/>
+        </w:rPr>
+        <w:t>31</w:t>
+      </w:r>
+      <w:r>
+        <w:rPr>
+          <w:rFonts w:ascii="Arial" w:hAnsi="Arial" w:cs="Arial"/>
+          <w:b/>
+          <w:bCs/>
+          <w:i w:val="0"/>
+          <w:iCs w:val="0"/>
+          <w:color w:val="auto"/>
+          <w:sz w:val="20"/>
+          <w:szCs w:val="20"/>
+        </w:rPr>
+        <w:fldChar w:fldCharType="end"/>
+      </w:r>
+    </w:p>
+    <w:p>
+      <w:pPr>
+        <w:spacing w:after="0" w:line="360" w:lineRule="auto"/>
+        <w:jc w:val="center"/>
+        <w:rPr>
+          <w:rFonts w:ascii="Arial" w:hAnsi="Arial" w:cs="Arial"/>
+          <w:sz w:val="24"/>
+          <w:szCs w:val="24"/>
+        </w:rPr>
+      </w:pPr>
+      <w:r>
+        <w:rPr>
+          <w:rFonts w:ascii="Arial" w:hAnsi="Arial" w:cs="Arial"/>
+          <w:sz w:val="24"/>
+          <w:szCs w:val="24"/>
+        </w:rPr>
+        <w:drawing>
+          <wp:inline distT="0" distB="0" distL="0" distR="0" wp14:anchorId="2D8B20F8" wp14:editId="2E0D2DE7">
+            <wp:extent cx="4171315" cy="2690459"/>
+            <wp:effectExtent l="0" t="0" r="635" b="0"/>
+            <wp:docPr id="33" name="Imagem 33"/>
+            <wp:cNvGraphicFramePr>
+              <a:graphicFrameLocks xmlns:a="http://schemas.openxmlformats.org/drawingml/2006/main" noChangeAspect="1"/>
+            </wp:cNvGraphicFramePr>
+            <a:graphic xmlns:a="http://schemas.openxmlformats.org/drawingml/2006/main">
+              <a:graphicData uri="http://schemas.openxmlformats.org/drawingml/2006/picture">
+                <pic:pic xmlns:pic="http://schemas.openxmlformats.org/drawingml/2006/picture">
+                  <pic:nvPicPr>
+                    <pic:cNvPr id="1" name=""/>
+                    <pic:cNvPicPr/>
+                  </pic:nvPicPr>
+                  <pic:blipFill>
+                    <a:blip r:embed="rId38"/>
+                    <a:stretch>
+                      <a:fillRect/>
+                    </a:stretch>
+                  </pic:blipFill>
+                  <pic:spPr>
+                    <a:xfrm>
+                      <a:off x="0" y="0"/>
+                      <a:ext cx="4179215" cy="2695554"/>
+                    </a:xfrm>
+                    <a:prstGeom prst="rect">
+                      <a:avLst/>
+                    </a:prstGeom>
+                  </pic:spPr>
+                </pic:pic>
+              </a:graphicData>
+            </a:graphic>
+          </wp:inline>
+        </w:drawing>
+      </w:r>
+    </w:p>
+    <w:p>
+      <w:pPr>
+        <w:spacing w:after="0" w:line="360" w:lineRule="auto"/>
+        <w:ind w:firstLine="708"/>
+        <w:jc w:val="center"/>
+        <w:rPr>
+          <w:rFonts w:ascii="Arial" w:hAnsi="Arial" w:cs="Arial"/>
+          <w:b/>
+          <w:bCs/>
+          <w:sz w:val="20"/>
+          <w:szCs w:val="20"/>
+        </w:rPr>
+      </w:pPr>
+      <w:r>
+        <w:rPr>
+          <w:rFonts w:ascii="Arial" w:hAnsi="Arial" w:cs="Arial"/>
+          <w:b/>
+          <w:bCs/>
+          <w:sz w:val="20"/>
+          <w:szCs w:val="20"/>
+        </w:rPr>
+        <w:t>Fonte:</w:t>
+      </w:r>
+      <w:r>
+        <w:rPr>
+          <w:b/>
+          <w:bCs/>
+          <w:sz w:val="18"/>
+          <w:szCs w:val="18"/>
+        </w:rPr>
+        <w:t xml:space="preserve"> </w:t>
+      </w:r>
+      <w:r>
+        <w:rPr>
+          <w:rFonts w:ascii="Arial" w:hAnsi="Arial" w:cs="Arial"/>
+          <w:sz w:val="20"/>
+          <w:szCs w:val="20"/>
+        </w:rPr>
+        <w:t>www.atlassian.com</w:t>
+      </w:r>
+    </w:p>
+    <w:p>
+      <w:pPr>
+        <w:spacing w:after="0" w:line="360" w:lineRule="auto"/>
+        <w:jc w:val="both"/>
+        <w:rPr>
+          <w:rFonts w:ascii="Arial" w:hAnsi="Arial" w:cs="Arial"/>
+          <w:sz w:val="24"/>
+          <w:szCs w:val="24"/>
+        </w:rPr>
+      </w:pPr>
+    </w:p>
+    <w:p>
+      <w:pPr>
+        <w:spacing w:after="0" w:line="360" w:lineRule="auto"/>
+        <w:jc w:val="both"/>
+        <w:rPr>
+          <w:rFonts w:ascii="Arial" w:hAnsi="Arial" w:cs="Arial"/>
+          <w:sz w:val="24"/>
+          <w:szCs w:val="24"/>
+        </w:rPr>
+      </w:pPr>
+    </w:p>
+    <w:p>
+      <w:pPr>
+        <w:spacing w:after="0" w:line="360" w:lineRule="auto"/>
+        <w:jc w:val="both"/>
+        <w:rPr>
+          <w:rFonts w:ascii="Arial" w:hAnsi="Arial" w:cs="Arial"/>
+          <w:sz w:val="24"/>
+          <w:szCs w:val="24"/>
+        </w:rPr>
+      </w:pPr>
+    </w:p>
+    <w:p>
+      <w:pPr>
+        <w:spacing w:after="0" w:line="360" w:lineRule="auto"/>
+        <w:ind w:firstLine="708"/>
+        <w:jc w:val="both"/>
+        <w:rPr>
+          <w:rFonts w:ascii="Arial" w:hAnsi="Arial" w:cs="Arial"/>
+          <w:sz w:val="24"/>
+          <w:szCs w:val="24"/>
+        </w:rPr>
+      </w:pPr>
+      <w:r>
+        <w:rPr>
+          <w:rFonts w:ascii="Arial" w:hAnsi="Arial" w:cs="Arial"/>
+          <w:sz w:val="24"/>
+          <w:szCs w:val="24"/>
+        </w:rPr>
+        <w:t>N</w:t>
+      </w:r>
+      <w:r>
+        <w:rPr>
+          <w:rFonts w:ascii="Arial" w:hAnsi="Arial" w:cs="Arial"/>
+          <w:sz w:val="24"/>
+          <w:szCs w:val="24"/>
+        </w:rPr>
+        <w:t>a figura 32</w:t>
+      </w:r>
+      <w:r>
+        <w:rPr>
+          <w:rFonts w:ascii="Arial" w:hAnsi="Arial" w:cs="Arial"/>
+          <w:sz w:val="24"/>
+          <w:szCs w:val="24"/>
+        </w:rPr>
+        <w:t>, é possível ver o novo commit H. Esse commit de merge é novo e armazena o conteúdo dos commits remotos A-B-C e uma mensagem de log combinada. Essa é uma de várias estratégias de merge de git pull</w:t>
+      </w:r>
+      <w:r>
+        <w:rPr>
+          <w:rFonts w:ascii="Arial" w:hAnsi="Arial" w:cs="Arial"/>
+          <w:sz w:val="24"/>
+          <w:szCs w:val="24"/>
+        </w:rPr>
+        <w:t xml:space="preserve"> </w:t>
+      </w:r>
+      <w:r>
+        <w:rPr>
+          <w:rFonts w:ascii="Arial" w:hAnsi="Arial" w:cs="Arial"/>
+          <w:sz w:val="24"/>
+          <w:szCs w:val="24"/>
+        </w:rPr>
+        <w:t>(ATLASSIAN</w:t>
+      </w:r>
+      <w:r>
+        <w:rPr>
+          <w:rFonts w:ascii="Arial" w:hAnsi="Arial" w:cs="Arial"/>
+          <w:sz w:val="24"/>
+          <w:szCs w:val="24"/>
+        </w:rPr>
+        <w:t>, 2022</w:t>
+      </w:r>
+      <w:r>
+        <w:rPr>
+          <w:rFonts w:ascii="Arial" w:hAnsi="Arial" w:cs="Arial"/>
+          <w:sz w:val="24"/>
+          <w:szCs w:val="24"/>
+        </w:rPr>
+        <w:t>)</w:t>
+      </w:r>
+      <w:r>
+        <w:rPr>
+          <w:rFonts w:ascii="Arial" w:hAnsi="Arial" w:cs="Arial"/>
+          <w:sz w:val="24"/>
+          <w:szCs w:val="24"/>
+        </w:rPr>
+        <w:t>.</w:t>
+      </w:r>
+    </w:p>
+    <w:p>
+      <w:pPr>
+        <w:spacing w:after="0" w:line="360" w:lineRule="auto"/>
+        <w:ind w:firstLine="708"/>
+        <w:jc w:val="both"/>
+        <w:rPr>
+          <w:rFonts w:ascii="Arial" w:hAnsi="Arial" w:cs="Arial"/>
+          <w:sz w:val="24"/>
+          <w:szCs w:val="24"/>
+        </w:rPr>
+      </w:pPr>
+    </w:p>
+    <w:p>
+      <w:pPr>
+        <w:spacing w:after="0" w:line="360" w:lineRule="auto"/>
+        <w:ind w:firstLine="708"/>
+        <w:jc w:val="both"/>
+        <w:rPr>
+          <w:rFonts w:ascii="Arial" w:hAnsi="Arial" w:cs="Arial"/>
+          <w:sz w:val="24"/>
+          <w:szCs w:val="24"/>
+        </w:rPr>
+      </w:pPr>
+    </w:p>
+    <w:p>
+      <w:pPr>
+        <w:spacing w:after="0" w:line="360" w:lineRule="auto"/>
+        <w:ind w:firstLine="708"/>
+        <w:jc w:val="both"/>
+        <w:rPr>
+          <w:rFonts w:ascii="Arial" w:hAnsi="Arial" w:cs="Arial"/>
+          <w:sz w:val="24"/>
+          <w:szCs w:val="24"/>
+        </w:rPr>
+      </w:pPr>
+    </w:p>
+    <w:p>
+      <w:pPr>
+        <w:spacing w:after="0" w:line="360" w:lineRule="auto"/>
+        <w:ind w:firstLine="708"/>
+        <w:jc w:val="both"/>
+        <w:rPr>
+          <w:rFonts w:ascii="Arial" w:hAnsi="Arial" w:cs="Arial"/>
+          <w:sz w:val="24"/>
+          <w:szCs w:val="24"/>
+        </w:rPr>
+      </w:pPr>
+    </w:p>
+    <w:p>
+      <w:pPr>
+        <w:pStyle w:val="Legenda"/>
+        <w:jc w:val="center"/>
+        <w:rPr>
+          <w:rFonts w:ascii="Arial" w:hAnsi="Arial" w:cs="Arial"/>
+          <w:b/>
+          <w:bCs/>
+          <w:i w:val="0"/>
+          <w:iCs w:val="0"/>
+          <w:color w:val="auto"/>
+          <w:sz w:val="20"/>
+          <w:szCs w:val="20"/>
+        </w:rPr>
+      </w:pPr>
+      <w:r>
+        <w:rPr>
+          <w:rFonts w:ascii="Arial" w:hAnsi="Arial" w:cs="Arial"/>
+          <w:b/>
+          <w:bCs/>
+          <w:i w:val="0"/>
+          <w:iCs w:val="0"/>
+          <w:color w:val="auto"/>
+          <w:sz w:val="20"/>
+          <w:szCs w:val="20"/>
+        </w:rPr>
+        <w:lastRenderedPageBreak/>
+        <w:t xml:space="preserve">Figura  </w:t>
+      </w:r>
+      <w:r>
+        <w:rPr>
+          <w:rFonts w:ascii="Arial" w:hAnsi="Arial" w:cs="Arial"/>
+          <w:b/>
+          <w:bCs/>
+          <w:i w:val="0"/>
+          <w:iCs w:val="0"/>
+          <w:color w:val="auto"/>
+          <w:sz w:val="20"/>
+          <w:szCs w:val="20"/>
+        </w:rPr>
+        <w:fldChar w:fldCharType="begin"/>
+      </w:r>
+      <w:r>
+        <w:rPr>
+          <w:rFonts w:ascii="Arial" w:hAnsi="Arial" w:cs="Arial"/>
+          <w:b/>
+          <w:bCs/>
+          <w:i w:val="0"/>
+          <w:iCs w:val="0"/>
+          <w:color w:val="auto"/>
+          <w:sz w:val="20"/>
+          <w:szCs w:val="20"/>
+        </w:rPr>
+        <w:instrText xml:space="preserve"> SEQ Figura_ \* ARABIC </w:instrText>
+      </w:r>
+      <w:r>
+        <w:rPr>
+          <w:rFonts w:ascii="Arial" w:hAnsi="Arial" w:cs="Arial"/>
+          <w:b/>
+          <w:bCs/>
+          <w:i w:val="0"/>
+          <w:iCs w:val="0"/>
+          <w:color w:val="auto"/>
+          <w:sz w:val="20"/>
+          <w:szCs w:val="20"/>
+        </w:rPr>
+        <w:fldChar w:fldCharType="separate"/>
+      </w:r>
+      <w:r>
+        <w:rPr>
+          <w:rFonts w:ascii="Arial" w:hAnsi="Arial" w:cs="Arial"/>
+          <w:b/>
+          <w:bCs/>
+          <w:i w:val="0"/>
+          <w:iCs w:val="0"/>
+          <w:noProof/>
+          <w:color w:val="auto"/>
+          <w:sz w:val="20"/>
+          <w:szCs w:val="20"/>
+        </w:rPr>
+        <w:t>32</w:t>
+      </w:r>
+      <w:r>
+        <w:rPr>
+          <w:rFonts w:ascii="Arial" w:hAnsi="Arial" w:cs="Arial"/>
+          <w:b/>
+          <w:bCs/>
+          <w:i w:val="0"/>
+          <w:iCs w:val="0"/>
+          <w:color w:val="auto"/>
+          <w:sz w:val="20"/>
+          <w:szCs w:val="20"/>
+        </w:rPr>
+        <w:fldChar w:fldCharType="end"/>
+      </w:r>
+    </w:p>
+    <w:p>
+      <w:pPr>
+        <w:spacing w:after="0" w:line="360" w:lineRule="auto"/>
+        <w:jc w:val="center"/>
+        <w:rPr>
+          <w:rFonts w:ascii="Arial" w:hAnsi="Arial" w:cs="Arial"/>
+          <w:sz w:val="24"/>
+          <w:szCs w:val="24"/>
+        </w:rPr>
+      </w:pPr>
+      <w:r>
+        <w:rPr>
+          <w:noProof/>
+        </w:rPr>
+        <w:drawing>
+          <wp:inline distT="0" distB="0" distL="0" distR="0" wp14:anchorId="1B3CBA15" wp14:editId="371F6245">
+            <wp:extent cx="3917509" cy="3209925"/>
+            <wp:effectExtent l="0" t="0" r="6985" b="0"/>
+            <wp:docPr id="35" name="Imagem 35"/>
+            <wp:cNvGraphicFramePr>
+              <a:graphicFrameLocks xmlns:a="http://schemas.openxmlformats.org/drawingml/2006/main" noChangeAspect="1"/>
+            </wp:cNvGraphicFramePr>
+            <a:graphic xmlns:a="http://schemas.openxmlformats.org/drawingml/2006/main">
+              <a:graphicData uri="http://schemas.openxmlformats.org/drawingml/2006/picture">
+                <pic:pic xmlns:pic="http://schemas.openxmlformats.org/drawingml/2006/picture">
+                  <pic:nvPicPr>
+                    <pic:cNvPr id="1" name=""/>
+                    <pic:cNvPicPr/>
+                  </pic:nvPicPr>
+                  <pic:blipFill>
+                    <a:blip r:embed="rId39"/>
+                    <a:stretch>
+                      <a:fillRect/>
+                    </a:stretch>
+                  </pic:blipFill>
+                  <pic:spPr>
+                    <a:xfrm>
+                      <a:off x="0" y="0"/>
+                      <a:ext cx="3961301" cy="3245807"/>
+                    </a:xfrm>
+                    <a:prstGeom prst="rect">
+                      <a:avLst/>
+                    </a:prstGeom>
+                  </pic:spPr>
+                </pic:pic>
+              </a:graphicData>
+            </a:graphic>
+          </wp:inline>
+        </w:drawing>
+      </w:r>
+    </w:p>
+    <w:p>
+      <w:pPr>
+        <w:spacing w:after="0" w:line="360" w:lineRule="auto"/>
+        <w:jc w:val="center"/>
+        <w:rPr>
+          <w:rFonts w:ascii="Arial" w:hAnsi="Arial" w:cs="Arial"/>
+          <w:b/>
+          <w:bCs/>
+          <w:sz w:val="20"/>
+          <w:szCs w:val="20"/>
+        </w:rPr>
+      </w:pPr>
+      <w:r>
+        <w:rPr>
+          <w:rFonts w:ascii="Arial" w:hAnsi="Arial" w:cs="Arial"/>
+          <w:b/>
+          <w:bCs/>
+          <w:sz w:val="20"/>
+          <w:szCs w:val="20"/>
+        </w:rPr>
+        <w:t>Fonte:</w:t>
+      </w:r>
+      <w:r>
+        <w:rPr>
+          <w:b/>
+          <w:bCs/>
+          <w:sz w:val="18"/>
+          <w:szCs w:val="18"/>
+        </w:rPr>
+        <w:t xml:space="preserve"> </w:t>
+      </w:r>
+      <w:r>
+        <w:rPr>
+          <w:rFonts w:ascii="Arial" w:hAnsi="Arial" w:cs="Arial"/>
+          <w:sz w:val="20"/>
+          <w:szCs w:val="20"/>
+        </w:rPr>
+        <w:t>www.atlassian.com</w:t>
+      </w:r>
+    </w:p>
+    <w:p>
+      <w:pPr>
+        <w:spacing w:after="0" w:line="360" w:lineRule="auto"/>
+        <w:jc w:val="both"/>
+        <w:rPr>
+          <w:rFonts w:ascii="Arial" w:hAnsi="Arial" w:cs="Arial"/>
+          <w:sz w:val="24"/>
+          <w:szCs w:val="24"/>
+        </w:rPr>
+      </w:pPr>
+    </w:p>
+    <w:p>
+      <w:pPr>
+        <w:spacing w:after="0" w:line="360" w:lineRule="auto"/>
+        <w:jc w:val="both"/>
+        <w:rPr>
+          <w:rFonts w:ascii="Arial" w:hAnsi="Arial" w:cs="Arial"/>
+          <w:sz w:val="24"/>
+          <w:szCs w:val="24"/>
+        </w:rPr>
+      </w:pPr>
+    </w:p>
+    <w:p>
+      <w:pPr>
+        <w:spacing w:after="0" w:line="360" w:lineRule="auto"/>
+        <w:ind w:firstLine="708"/>
+        <w:jc w:val="both"/>
+        <w:rPr>
+          <w:rFonts w:ascii="Arial" w:hAnsi="Arial" w:cs="Arial"/>
+          <w:sz w:val="24"/>
+          <w:szCs w:val="24"/>
+        </w:rPr>
+      </w:pPr>
+    </w:p>
+    <w:p>
+      <w:pPr>
+        <w:spacing w:after="0" w:line="360" w:lineRule="auto"/>
+        <w:jc w:val="both"/>
+        <w:rPr>
+          <w:rFonts w:ascii="Arial" w:hAnsi="Arial" w:cs="Arial"/>
+          <w:b/>
+          <w:bCs/>
+          <w:sz w:val="24"/>
+          <w:szCs w:val="24"/>
+        </w:rPr>
+      </w:pPr>
+      <w:r>
+        <w:rPr>
+          <w:rFonts w:ascii="Arial" w:hAnsi="Arial" w:cs="Arial"/>
+          <w:b/>
+          <w:bCs/>
+          <w:sz w:val="24"/>
+          <w:szCs w:val="24"/>
+        </w:rPr>
+        <w:t>BRANCH</w:t>
+      </w:r>
+    </w:p>
+    <w:p>
+      <w:pPr>
+        <w:spacing w:after="0" w:line="360" w:lineRule="auto"/>
+        <w:ind w:firstLine="708"/>
+        <w:jc w:val="both"/>
+        <w:rPr>
+          <w:rFonts w:ascii="Arial" w:hAnsi="Arial" w:cs="Arial"/>
+          <w:sz w:val="24"/>
+          <w:szCs w:val="24"/>
+        </w:rPr>
+      </w:pPr>
+    </w:p>
+    <w:p>
+      <w:pPr>
+        <w:spacing w:after="0" w:line="360" w:lineRule="auto"/>
+        <w:ind w:firstLine="708"/>
+        <w:jc w:val="both"/>
+        <w:rPr>
+          <w:rFonts w:ascii="Arial" w:hAnsi="Arial" w:cs="Arial"/>
+          <w:sz w:val="24"/>
+          <w:szCs w:val="24"/>
+        </w:rPr>
+      </w:pPr>
+      <w:r>
+        <w:rPr>
+          <w:rFonts w:ascii="Arial" w:hAnsi="Arial" w:cs="Arial"/>
+          <w:sz w:val="24"/>
+          <w:szCs w:val="24"/>
+        </w:rPr>
+        <w:t>As branchs</w:t>
+      </w:r>
+      <w:r>
+        <w:rPr>
+          <w:rFonts w:ascii="Arial" w:hAnsi="Arial" w:cs="Arial"/>
+          <w:sz w:val="24"/>
+          <w:szCs w:val="24"/>
+        </w:rPr>
+        <w:t xml:space="preserve"> </w:t>
+      </w:r>
+      <w:r>
+        <w:rPr>
+          <w:rFonts w:ascii="Arial" w:hAnsi="Arial" w:cs="Arial"/>
+          <w:sz w:val="24"/>
+          <w:szCs w:val="24"/>
+        </w:rPr>
+        <w:t>(ramificações) é como se fosse uma linha independente de desenvolvimento, todo projeto precisa conter pelo menos uma que é criada automaticamente após o primeiro commit, chamada de main/master.</w:t>
+      </w:r>
+    </w:p>
+    <w:p>
+      <w:pPr>
+        <w:spacing w:after="0" w:line="360" w:lineRule="auto"/>
+        <w:jc w:val="both"/>
+        <w:rPr>
+          <w:rFonts w:ascii="Arial" w:hAnsi="Arial" w:cs="Arial"/>
+          <w:sz w:val="24"/>
+          <w:szCs w:val="24"/>
+        </w:rPr>
+      </w:pPr>
+    </w:p>
+    <w:p>
+      <w:pPr>
+        <w:pStyle w:val="Legenda"/>
+        <w:keepNext/>
+        <w:jc w:val="center"/>
+        <w:rPr>
+          <w:rFonts w:ascii="Arial" w:hAnsi="Arial" w:cs="Arial"/>
+          <w:b/>
+          <w:bCs/>
+          <w:i w:val="0"/>
+          <w:iCs w:val="0"/>
+          <w:color w:val="auto"/>
+          <w:sz w:val="20"/>
+          <w:szCs w:val="20"/>
+        </w:rPr>
+      </w:pPr>
+      <w:r>
+        <w:rPr>
+          <w:rFonts w:ascii="Arial" w:hAnsi="Arial" w:cs="Arial"/>
+          <w:b/>
+          <w:bCs/>
+          <w:i w:val="0"/>
+          <w:iCs w:val="0"/>
+          <w:color w:val="auto"/>
+          <w:sz w:val="20"/>
+          <w:szCs w:val="20"/>
+        </w:rPr>
+        <w:t xml:space="preserve">Figura  </w:t>
+      </w:r>
+      <w:r>
+        <w:rPr>
+          <w:rFonts w:ascii="Arial" w:hAnsi="Arial" w:cs="Arial"/>
+          <w:b/>
+          <w:bCs/>
+          <w:i w:val="0"/>
+          <w:iCs w:val="0"/>
+          <w:color w:val="auto"/>
+          <w:sz w:val="20"/>
+          <w:szCs w:val="20"/>
+        </w:rPr>
+        <w:fldChar w:fldCharType="begin"/>
+      </w:r>
+      <w:r>
+        <w:rPr>
+          <w:rFonts w:ascii="Arial" w:hAnsi="Arial" w:cs="Arial"/>
+          <w:b/>
+          <w:bCs/>
+          <w:i w:val="0"/>
+          <w:iCs w:val="0"/>
+          <w:color w:val="auto"/>
+          <w:sz w:val="20"/>
+          <w:szCs w:val="20"/>
+        </w:rPr>
+        <w:instrText xml:space="preserve"> SEQ Figura_ \* ARABIC </w:instrText>
+      </w:r>
+      <w:r>
+        <w:rPr>
+          <w:rFonts w:ascii="Arial" w:hAnsi="Arial" w:cs="Arial"/>
+          <w:b/>
+          <w:bCs/>
+          <w:i w:val="0"/>
+          <w:iCs w:val="0"/>
+          <w:color w:val="auto"/>
+          <w:sz w:val="20"/>
+          <w:szCs w:val="20"/>
+        </w:rPr>
+        <w:fldChar w:fldCharType="separate"/>
+      </w:r>
+      <w:r>
+        <w:rPr>
+          <w:rFonts w:ascii="Arial" w:hAnsi="Arial" w:cs="Arial"/>
+          <w:b/>
+          <w:bCs/>
+          <w:i w:val="0"/>
+          <w:iCs w:val="0"/>
+          <w:color w:val="auto"/>
+          <w:sz w:val="20"/>
+          <w:szCs w:val="20"/>
+        </w:rPr>
+        <w:t>33</w:t>
+      </w:r>
+      <w:r>
+        <w:rPr>
+          <w:rFonts w:ascii="Arial" w:hAnsi="Arial" w:cs="Arial"/>
+          <w:b/>
+          <w:bCs/>
+          <w:i w:val="0"/>
+          <w:iCs w:val="0"/>
+          <w:color w:val="auto"/>
+          <w:sz w:val="20"/>
+          <w:szCs w:val="20"/>
+        </w:rPr>
+        <w:fldChar w:fldCharType="end"/>
+      </w:r>
+    </w:p>
+    <w:p>
+      <w:pPr>
+        <w:spacing w:after="0" w:line="360" w:lineRule="auto"/>
+        <w:jc w:val="center"/>
+        <w:rPr>
+          <w:rFonts w:ascii="Arial" w:hAnsi="Arial" w:cs="Arial"/>
+          <w:sz w:val="24"/>
+          <w:szCs w:val="24"/>
+        </w:rPr>
+      </w:pPr>
+      <w:r>
+        <w:rPr>
+          <w:noProof/>
+        </w:rPr>
+        <w:drawing>
+          <wp:inline distT="0" distB="0" distL="0" distR="0" wp14:anchorId="66750D8E" wp14:editId="484EEAA8">
+            <wp:extent cx="3600450" cy="2200275"/>
+            <wp:effectExtent l="0" t="0" r="0" b="9525"/>
+            <wp:docPr id="36" name="Imagem 36"/>
+            <wp:cNvGraphicFramePr>
+              <a:graphicFrameLocks xmlns:a="http://schemas.openxmlformats.org/drawingml/2006/main" noChangeAspect="1"/>
+            </wp:cNvGraphicFramePr>
+            <a:graphic xmlns:a="http://schemas.openxmlformats.org/drawingml/2006/main">
+              <a:graphicData uri="http://schemas.openxmlformats.org/drawingml/2006/picture">
+                <pic:pic xmlns:pic="http://schemas.openxmlformats.org/drawingml/2006/picture">
+                  <pic:nvPicPr>
+                    <pic:cNvPr id="0" name="Picture 13"/>
+                    <pic:cNvPicPr>
+                      <a:picLocks noChangeAspect="1" noChangeArrowheads="1"/>
+                    </pic:cNvPicPr>
+                  </pic:nvPicPr>
+                  <pic:blipFill>
+                    <a:blip r:embed="rId40">
+                      <a:extLst>
+                        <a:ext uri="{28A0092B-C50C-407E-A947-70E740481C1C}">
+                          <a14:useLocalDpi xmlns:a14="http://schemas.microsoft.com/office/drawing/2010/main" val="0"/>
+                        </a:ext>
+                      </a:extLst>
+                    </a:blip>
+                    <a:srcRect/>
+                    <a:stretch>
+                      <a:fillRect/>
+                    </a:stretch>
+                  </pic:blipFill>
+                  <pic:spPr bwMode="auto">
+                    <a:xfrm>
+                      <a:off x="0" y="0"/>
+                      <a:ext cx="3604915" cy="2203004"/>
+                    </a:xfrm>
+                    <a:prstGeom prst="rect">
+                      <a:avLst/>
+                    </a:prstGeom>
+                    <a:noFill/>
+                    <a:ln>
+                      <a:noFill/>
+                    </a:ln>
+                  </pic:spPr>
+                </pic:pic>
+              </a:graphicData>
+            </a:graphic>
+          </wp:inline>
+        </w:drawing>
+      </w:r>
+    </w:p>
+    <w:p>
+      <w:pPr>
+        <w:spacing w:after="0" w:line="360" w:lineRule="auto"/>
+        <w:jc w:val="center"/>
+        <w:rPr>
+          <w:rFonts w:ascii="Arial" w:hAnsi="Arial" w:cs="Arial"/>
+          <w:b/>
+          <w:bCs/>
+          <w:sz w:val="20"/>
+          <w:szCs w:val="20"/>
+        </w:rPr>
+      </w:pPr>
+      <w:r>
+        <w:rPr>
+          <w:rFonts w:ascii="Arial" w:hAnsi="Arial" w:cs="Arial"/>
+          <w:b/>
+          <w:bCs/>
+          <w:sz w:val="20"/>
+          <w:szCs w:val="20"/>
+        </w:rPr>
+        <w:t>Fonte: www.</w:t>
+      </w:r>
+      <w:r>
+        <w:rPr>
+          <w:rFonts w:ascii="Arial" w:hAnsi="Arial" w:cs="Arial"/>
+          <w:b/>
+          <w:bCs/>
+          <w:sz w:val="20"/>
+          <w:szCs w:val="20"/>
+        </w:rPr>
+        <w:t>dev.to/eduardoopv</w:t>
+      </w:r>
+    </w:p>
+    <w:p>
+      <w:pPr>
+        <w:spacing w:after="0" w:line="360" w:lineRule="auto"/>
+        <w:ind w:firstLine="708"/>
+        <w:jc w:val="both"/>
+        <w:rPr>
+          <w:rFonts w:ascii="Arial" w:hAnsi="Arial" w:cs="Arial"/>
+          <w:sz w:val="24"/>
+          <w:szCs w:val="24"/>
+        </w:rPr>
+      </w:pPr>
+      <w:r>
+        <w:rPr>
+          <w:rFonts w:ascii="Arial" w:hAnsi="Arial" w:cs="Arial"/>
+          <w:sz w:val="24"/>
+          <w:szCs w:val="24"/>
+        </w:rPr>
+        <w:lastRenderedPageBreak/>
+        <w:t>Na figura 33</w:t>
+      </w:r>
+      <w:r>
+        <w:rPr>
+          <w:rFonts w:ascii="Arial" w:hAnsi="Arial" w:cs="Arial"/>
+          <w:sz w:val="24"/>
+          <w:szCs w:val="24"/>
+        </w:rPr>
+        <w:t xml:space="preserve"> mostra um repositório com duas linhas isoladas de desenvolvimento, uma para um recurso pequeno e outra para um recurso de duração mais longa. Ao desenvolver esses recursos nas ramificações, é possível não apenas trabalhar em ambos em paralelo, mas também manter a ramificação m</w:t>
+      </w:r>
+      <w:r>
+        <w:rPr>
+          <w:rFonts w:ascii="Arial" w:hAnsi="Arial" w:cs="Arial"/>
+          <w:sz w:val="24"/>
+          <w:szCs w:val="24"/>
+        </w:rPr>
+        <w:t>aster</w:t>
+      </w:r>
+      <w:r>
+        <w:rPr>
+          <w:rFonts w:ascii="Arial" w:hAnsi="Arial" w:cs="Arial"/>
+          <w:sz w:val="24"/>
+          <w:szCs w:val="24"/>
+        </w:rPr>
+        <w:t xml:space="preserve"> livre de códigos questionáveis.</w:t>
+      </w:r>
+      <w:r>
+        <w:rPr>
+          <w:rFonts w:ascii="Arial" w:hAnsi="Arial" w:cs="Arial"/>
+          <w:sz w:val="24"/>
+          <w:szCs w:val="24"/>
+        </w:rPr>
+        <w:t xml:space="preserve"> </w:t>
+      </w:r>
+      <w:r>
+        <w:rPr>
+          <w:rFonts w:ascii="Arial" w:hAnsi="Arial" w:cs="Arial"/>
+          <w:sz w:val="24"/>
+          <w:szCs w:val="24"/>
+        </w:rPr>
+        <w:t>(ATLASSIAN</w:t>
+      </w:r>
+      <w:r>
+        <w:rPr>
+          <w:rFonts w:ascii="Arial" w:hAnsi="Arial" w:cs="Arial"/>
+          <w:sz w:val="24"/>
+          <w:szCs w:val="24"/>
+        </w:rPr>
+        <w:t>, 2022</w:t>
+      </w:r>
+      <w:r>
+        <w:rPr>
+          <w:rFonts w:ascii="Arial" w:hAnsi="Arial" w:cs="Arial"/>
+          <w:sz w:val="24"/>
+          <w:szCs w:val="24"/>
+        </w:rPr>
+        <w:t>)</w:t>
+      </w:r>
+      <w:r>
+        <w:rPr>
+          <w:rFonts w:ascii="Arial" w:hAnsi="Arial" w:cs="Arial"/>
+          <w:sz w:val="24"/>
+          <w:szCs w:val="24"/>
+        </w:rPr>
+        <w:t>.</w:t>
+      </w:r>
+    </w:p>
+    <w:p>
+      <w:pPr>
+        <w:spacing w:after="0" w:line="360" w:lineRule="auto"/>
+        <w:ind w:firstLine="708"/>
+        <w:jc w:val="both"/>
+        <w:rPr>
+          <w:rFonts w:ascii="Arial" w:hAnsi="Arial" w:cs="Arial"/>
+          <w:sz w:val="24"/>
+          <w:szCs w:val="24"/>
+        </w:rPr>
+      </w:pPr>
+      <w:r>
+        <w:rPr>
+          <w:rFonts w:ascii="Arial" w:hAnsi="Arial" w:cs="Arial"/>
+          <w:sz w:val="24"/>
+          <w:szCs w:val="24"/>
+        </w:rPr>
+        <w:t>Para melhor entendimento podemos I</w:t>
+      </w:r>
+      <w:r>
+        <w:rPr>
+          <w:rFonts w:ascii="Arial" w:hAnsi="Arial" w:cs="Arial"/>
+          <w:sz w:val="24"/>
+          <w:szCs w:val="24"/>
+        </w:rPr>
+        <w:t>magina</w:t>
+      </w:r>
+      <w:r>
+        <w:rPr>
+          <w:rFonts w:ascii="Arial" w:hAnsi="Arial" w:cs="Arial"/>
+          <w:sz w:val="24"/>
+          <w:szCs w:val="24"/>
+        </w:rPr>
+        <w:t>r</w:t>
+      </w:r>
+      <w:r>
+        <w:rPr>
+          <w:rFonts w:ascii="Arial" w:hAnsi="Arial" w:cs="Arial"/>
+          <w:sz w:val="24"/>
+          <w:szCs w:val="24"/>
+        </w:rPr>
+        <w:t xml:space="preserve"> a branch como uma "linha do tempo", possuímos a master onde o progresso de desenvolvimento ocorre naturalmente, ao criarmos uma nova branch criamos uma nova "linha do tempo" com o mesmo código da </w:t>
+      </w:r>
+      <w:r>
+        <w:rPr>
+          <w:rFonts w:ascii="Arial" w:hAnsi="Arial" w:cs="Arial"/>
+          <w:sz w:val="24"/>
+          <w:szCs w:val="24"/>
+        </w:rPr>
+        <w:t>master</w:t>
+      </w:r>
+      <w:r>
+        <w:rPr>
+          <w:rFonts w:ascii="Arial" w:hAnsi="Arial" w:cs="Arial"/>
+          <w:sz w:val="24"/>
+          <w:szCs w:val="24"/>
+        </w:rPr>
+        <w:t>, a diferença é que podemos realizar alterações tranquilamente, já que estamos em uma "linha do tempo" paralela</w:t>
+      </w:r>
+      <w:r>
+        <w:rPr>
+          <w:rFonts w:ascii="Arial" w:hAnsi="Arial" w:cs="Arial"/>
+          <w:sz w:val="24"/>
+          <w:szCs w:val="24"/>
+        </w:rPr>
+        <w:t xml:space="preserve"> (VELTRONI, 2022).</w:t>
+      </w:r>
+    </w:p>
+    <w:p>
+      <w:pPr>
+        <w:spacing w:after="0" w:line="360" w:lineRule="auto"/>
+        <w:ind w:firstLine="708"/>
+        <w:jc w:val="both"/>
+        <w:rPr>
+          <w:rFonts w:ascii="Arial" w:hAnsi="Arial" w:cs="Arial"/>
+          <w:sz w:val="24"/>
+          <w:szCs w:val="24"/>
+        </w:rPr>
+      </w:pPr>
+    </w:p>
+    <w:p>
+      <w:pPr>
+        <w:spacing w:after="0" w:line="360" w:lineRule="auto"/>
+        <w:ind w:firstLine="708"/>
+        <w:jc w:val="both"/>
+        <w:rPr>
+          <w:rFonts w:ascii="Arial" w:hAnsi="Arial" w:cs="Arial"/>
+          <w:sz w:val="24"/>
+          <w:szCs w:val="24"/>
+        </w:rPr>
+      </w:pPr>
+    </w:p>
+    <w:p>
+      <w:pPr>
+        <w:spacing w:after="0" w:line="360" w:lineRule="auto"/>
+        <w:ind w:firstLine="708"/>
+        <w:jc w:val="both"/>
+        <w:rPr>
+          <w:rFonts w:ascii="Arial" w:hAnsi="Arial" w:cs="Arial"/>
+          <w:sz w:val="24"/>
+          <w:szCs w:val="24"/>
+        </w:rPr>
+      </w:pPr>
+    </w:p>
+    <w:p>
+      <w:pPr>
+        <w:spacing w:after="0" w:line="360" w:lineRule="auto"/>
+        <w:ind w:firstLine="708"/>
+        <w:jc w:val="both"/>
+        <w:rPr>
+          <w:rFonts w:ascii="Arial" w:hAnsi="Arial" w:cs="Arial"/>
+          <w:sz w:val="24"/>
+          <w:szCs w:val="24"/>
+        </w:rPr>
+      </w:pPr>
+    </w:p>
+    <w:p>
+      <w:pPr>
+        <w:spacing w:after="0" w:line="360" w:lineRule="auto"/>
+        <w:ind w:firstLine="708"/>
+        <w:jc w:val="both"/>
+        <w:rPr>
+          <w:rFonts w:ascii="Arial" w:hAnsi="Arial" w:cs="Arial"/>
+          <w:sz w:val="24"/>
+          <w:szCs w:val="24"/>
+        </w:rPr>
+      </w:pPr>
+    </w:p>
+    <w:p>
+      <w:pPr>
+        <w:spacing w:after="0" w:line="360" w:lineRule="auto"/>
+        <w:ind w:firstLine="708"/>
+        <w:jc w:val="both"/>
+        <w:rPr>
+          <w:rFonts w:ascii="Arial" w:hAnsi="Arial" w:cs="Arial"/>
+          <w:sz w:val="24"/>
+          <w:szCs w:val="24"/>
+        </w:rPr>
+      </w:pPr>
+    </w:p>
+    <w:p>
+      <w:pPr>
+        <w:spacing w:after="0" w:line="360" w:lineRule="auto"/>
+        <w:ind w:firstLine="708"/>
+        <w:jc w:val="both"/>
+        <w:rPr>
+          <w:rFonts w:ascii="Arial" w:hAnsi="Arial" w:cs="Arial"/>
+          <w:sz w:val="24"/>
+          <w:szCs w:val="24"/>
+        </w:rPr>
+      </w:pPr>
+    </w:p>
+    <w:p>
+      <w:pPr>
+        <w:spacing w:after="0" w:line="360" w:lineRule="auto"/>
+        <w:ind w:firstLine="708"/>
+        <w:jc w:val="both"/>
+        <w:rPr>
+          <w:rFonts w:ascii="Arial" w:hAnsi="Arial" w:cs="Arial"/>
+          <w:sz w:val="24"/>
+          <w:szCs w:val="24"/>
+        </w:rPr>
+      </w:pPr>
+    </w:p>
+    <w:p>
+      <w:pPr>
+        <w:spacing w:after="0" w:line="360" w:lineRule="auto"/>
+        <w:ind w:firstLine="708"/>
+        <w:jc w:val="both"/>
+        <w:rPr>
+          <w:rFonts w:ascii="Arial" w:hAnsi="Arial" w:cs="Arial"/>
+          <w:sz w:val="24"/>
+          <w:szCs w:val="24"/>
+        </w:rPr>
+      </w:pPr>
+    </w:p>
+    <w:p>
+      <w:pPr>
+        <w:spacing w:after="0" w:line="360" w:lineRule="auto"/>
+        <w:ind w:firstLine="708"/>
+        <w:jc w:val="both"/>
+        <w:rPr>
+          <w:rFonts w:ascii="Arial" w:hAnsi="Arial" w:cs="Arial"/>
+          <w:sz w:val="24"/>
+          <w:szCs w:val="24"/>
+        </w:rPr>
+      </w:pPr>
+    </w:p>
+    <w:p>
+      <w:pPr>
+        <w:spacing w:after="0" w:line="360" w:lineRule="auto"/>
+        <w:ind w:firstLine="708"/>
+        <w:jc w:val="both"/>
+        <w:rPr>
+          <w:rFonts w:ascii="Arial" w:hAnsi="Arial" w:cs="Arial"/>
+          <w:sz w:val="24"/>
+          <w:szCs w:val="24"/>
+        </w:rPr>
+      </w:pPr>
+    </w:p>
+    <w:p>
+      <w:pPr>
+        <w:spacing w:after="0" w:line="360" w:lineRule="auto"/>
+        <w:ind w:firstLine="708"/>
+        <w:jc w:val="both"/>
+        <w:rPr>
+          <w:rFonts w:ascii="Arial" w:hAnsi="Arial" w:cs="Arial"/>
+          <w:sz w:val="24"/>
+          <w:szCs w:val="24"/>
+        </w:rPr>
+      </w:pPr>
+    </w:p>
+    <w:p>
+      <w:pPr>
+        <w:spacing w:after="0" w:line="360" w:lineRule="auto"/>
+        <w:ind w:firstLine="708"/>
+        <w:jc w:val="both"/>
+        <w:rPr>
+          <w:rFonts w:ascii="Arial" w:hAnsi="Arial" w:cs="Arial"/>
+          <w:sz w:val="24"/>
+          <w:szCs w:val="24"/>
+        </w:rPr>
+      </w:pPr>
+    </w:p>
+    <w:p>
+      <w:pPr>
+        <w:spacing w:after="0" w:line="360" w:lineRule="auto"/>
+        <w:ind w:firstLine="708"/>
+        <w:jc w:val="both"/>
+        <w:rPr>
+          <w:rFonts w:ascii="Arial" w:hAnsi="Arial" w:cs="Arial"/>
+          <w:sz w:val="24"/>
+          <w:szCs w:val="24"/>
+        </w:rPr>
+      </w:pPr>
+    </w:p>
+    <w:p>
+      <w:pPr>
+        <w:spacing w:after="0" w:line="360" w:lineRule="auto"/>
+        <w:ind w:firstLine="708"/>
+        <w:jc w:val="both"/>
+        <w:rPr>
+          <w:rFonts w:ascii="Arial" w:hAnsi="Arial" w:cs="Arial"/>
+          <w:sz w:val="24"/>
+          <w:szCs w:val="24"/>
+        </w:rPr>
+      </w:pPr>
+    </w:p>
+    <w:p>
+      <w:pPr>
+        <w:spacing w:after="0" w:line="360" w:lineRule="auto"/>
+        <w:ind w:firstLine="708"/>
+        <w:jc w:val="both"/>
+        <w:rPr>
+          <w:rFonts w:ascii="Arial" w:hAnsi="Arial" w:cs="Arial"/>
+          <w:sz w:val="24"/>
+          <w:szCs w:val="24"/>
+        </w:rPr>
+      </w:pPr>
+    </w:p>
+    <w:p>
+      <w:pPr>
+        <w:spacing w:after="0" w:line="360" w:lineRule="auto"/>
+        <w:ind w:firstLine="708"/>
+        <w:jc w:val="both"/>
+        <w:rPr>
+          <w:rFonts w:ascii="Arial" w:hAnsi="Arial" w:cs="Arial"/>
+          <w:sz w:val="24"/>
+          <w:szCs w:val="24"/>
+        </w:rPr>
+      </w:pPr>
+    </w:p>
+    <w:p>
+      <w:pPr>
+        <w:spacing w:after="0" w:line="360" w:lineRule="auto"/>
+        <w:ind w:firstLine="708"/>
+        <w:jc w:val="both"/>
+        <w:rPr>
+          <w:rFonts w:ascii="Arial" w:hAnsi="Arial" w:cs="Arial"/>
+          <w:sz w:val="24"/>
+          <w:szCs w:val="24"/>
+        </w:rPr>
+      </w:pPr>
+    </w:p>
+    <w:p>
+      <w:pPr>
+        <w:spacing w:after="0" w:line="360" w:lineRule="auto"/>
+        <w:ind w:firstLine="708"/>
+        <w:jc w:val="both"/>
+        <w:rPr>
+          <w:rFonts w:ascii="Arial" w:hAnsi="Arial" w:cs="Arial"/>
+          <w:sz w:val="24"/>
+          <w:szCs w:val="24"/>
+        </w:rPr>
+      </w:pPr>
+    </w:p>
+    <w:p>
+      <w:pPr>
+        <w:spacing w:after="0" w:line="360" w:lineRule="auto"/>
+        <w:ind w:firstLine="708"/>
+        <w:jc w:val="both"/>
+        <w:rPr>
+          <w:rFonts w:ascii="Arial" w:hAnsi="Arial" w:cs="Arial"/>
+          <w:sz w:val="24"/>
+          <w:szCs w:val="24"/>
+        </w:rPr>
+      </w:pPr>
+    </w:p>
+    <w:p>
+      <w:pPr>
+        <w:spacing w:after="0" w:line="360" w:lineRule="auto"/>
+        <w:ind w:firstLine="708"/>
+        <w:jc w:val="both"/>
+        <w:rPr>
+          <w:rFonts w:ascii="Arial" w:hAnsi="Arial" w:cs="Arial"/>
+          <w:sz w:val="24"/>
+          <w:szCs w:val="24"/>
+        </w:rPr>
+      </w:pPr>
+    </w:p>
+    <w:p>
+      <w:pPr>
+        <w:spacing w:after="0" w:line="360" w:lineRule="auto"/>
+        <w:ind w:firstLine="708"/>
+        <w:jc w:val="both"/>
+        <w:rPr>
+          <w:rFonts w:ascii="Arial" w:hAnsi="Arial" w:cs="Arial"/>
+          <w:sz w:val="24"/>
+          <w:szCs w:val="24"/>
+        </w:rPr>
+      </w:pPr>
+    </w:p>
+    <w:p>
+      <w:pPr>
+        <w:spacing w:after="0" w:line="360" w:lineRule="auto"/>
+        <w:ind w:firstLine="708"/>
+        <w:jc w:val="both"/>
+        <w:rPr>
+          <w:rFonts w:ascii="Arial" w:hAnsi="Arial" w:cs="Arial"/>
+          <w:sz w:val="24"/>
+          <w:szCs w:val="24"/>
+        </w:rPr>
+      </w:pPr>
+    </w:p>
+    <w:p>
+      <w:pPr>
+        <w:spacing w:after="0" w:line="360" w:lineRule="auto"/>
+        <w:rPr>
+          <w:rFonts w:ascii="Arial" w:hAnsi="Arial" w:cs="Arial"/>
+          <w:b/>
+          <w:bCs/>
+          <w:sz w:val="24"/>
+          <w:szCs w:val="24"/>
+        </w:rPr>
+      </w:pPr>
+      <w:r>
+        <w:rPr>
+          <w:rFonts w:ascii="Arial" w:hAnsi="Arial" w:cs="Arial"/>
+          <w:b/>
+          <w:bCs/>
+          <w:sz w:val="24"/>
+          <w:szCs w:val="24"/>
+        </w:rPr>
+        <w:lastRenderedPageBreak/>
+        <w:t>REFER</w:t>
+      </w:r>
+      <w:r>
+        <w:rPr>
+          <w:rFonts w:ascii="Arial" w:hAnsi="Arial" w:cs="Arial"/>
+          <w:b/>
+          <w:bCs/>
+          <w:sz w:val="24"/>
+          <w:szCs w:val="24"/>
+        </w:rPr>
+        <w:t>Ê</w:t>
+      </w:r>
+      <w:r>
+        <w:rPr>
+          <w:rFonts w:ascii="Arial" w:hAnsi="Arial" w:cs="Arial"/>
+          <w:b/>
+          <w:bCs/>
+          <w:sz w:val="24"/>
+          <w:szCs w:val="24"/>
+        </w:rPr>
+        <w:t>NCIA</w:t>
+      </w:r>
+    </w:p>
+    <w:p>
+      <w:pPr>
+        <w:spacing w:after="0" w:line="360" w:lineRule="auto"/>
+        <w:rPr>
+          <w:rFonts w:ascii="Arial" w:hAnsi="Arial" w:cs="Arial"/>
+          <w:b/>
+          <w:bCs/>
+          <w:sz w:val="24"/>
+          <w:szCs w:val="24"/>
+        </w:rPr>
+      </w:pPr>
+    </w:p>
+    <w:p>
+      <w:pPr>
+        <w:spacing w:after="0" w:line="360" w:lineRule="auto"/>
+        <w:ind w:firstLine="708"/>
+        <w:jc w:val="both"/>
+        <w:rPr>
+          <w:rFonts w:ascii="Arial" w:hAnsi="Arial" w:cs="Arial"/>
+          <w:sz w:val="24"/>
+          <w:szCs w:val="24"/>
+        </w:rPr>
+      </w:pPr>
+    </w:p>
+    <w:p>
+      <w:pPr>
+        <w:spacing w:after="0" w:line="360" w:lineRule="auto"/>
+        <w:rPr>
+          <w:rFonts w:ascii="Arial" w:hAnsi="Arial" w:cs="Arial"/>
+          <w:sz w:val="24"/>
+          <w:szCs w:val="24"/>
+        </w:rPr>
+      </w:pPr>
+      <w:r>
+        <w:rPr>
+          <w:rFonts w:ascii="Arial" w:hAnsi="Arial" w:cs="Arial"/>
+          <w:b/>
+          <w:bCs/>
+          <w:sz w:val="24"/>
+          <w:szCs w:val="24"/>
+        </w:rPr>
+        <w:t>ATLASSIAN.</w:t>
+      </w:r>
+      <w:r>
+        <w:rPr>
+          <w:rFonts w:ascii="Arial" w:hAnsi="Arial" w:cs="Arial"/>
+          <w:sz w:val="24"/>
+          <w:szCs w:val="24"/>
+        </w:rPr>
+        <w:t xml:space="preserve"> git pull.</w:t>
+      </w:r>
+      <w:r>
+        <w:rPr>
+          <w:rFonts w:ascii="Arial" w:hAnsi="Arial" w:cs="Arial"/>
+          <w:sz w:val="24"/>
+          <w:szCs w:val="24"/>
+        </w:rPr>
+        <w:t xml:space="preserve"> </w:t>
+      </w:r>
+      <w:r>
+        <w:rPr>
+          <w:rFonts w:ascii="Arial" w:hAnsi="Arial" w:cs="Arial"/>
+          <w:sz w:val="24"/>
+          <w:szCs w:val="24"/>
+        </w:rPr>
+        <w:t>Acesso em</w:t>
+      </w:r>
+      <w:r>
+        <w:rPr>
+          <w:rFonts w:ascii="Arial" w:hAnsi="Arial" w:cs="Arial"/>
+          <w:sz w:val="24"/>
+          <w:szCs w:val="24"/>
+        </w:rPr>
+        <w:t xml:space="preserve"> </w:t>
+      </w:r>
+      <w:r>
+        <w:rPr>
+          <w:rFonts w:ascii="Arial" w:hAnsi="Arial" w:cs="Arial"/>
+          <w:sz w:val="24"/>
+          <w:szCs w:val="24"/>
+        </w:rPr>
+        <w:t>jun/</w:t>
+      </w:r>
+      <w:r>
+        <w:rPr>
+          <w:rFonts w:ascii="Arial" w:hAnsi="Arial" w:cs="Arial"/>
+          <w:sz w:val="24"/>
+          <w:szCs w:val="24"/>
+        </w:rPr>
+        <w:t>2022. Disponível em:</w:t>
+      </w:r>
+      <w:r>
+        <w:rPr>
+          <w:rFonts w:ascii="Arial" w:hAnsi="Arial" w:cs="Arial"/>
+          <w:sz w:val="24"/>
+          <w:szCs w:val="24"/>
+        </w:rPr>
+        <w:t xml:space="preserve"> </w:t>
+      </w:r>
+      <w:hyperlink r:id="rId41" w:history="1">
+        <w:r>
+          <w:rPr>
+            <w:rStyle w:val="Hyperlink"/>
+            <w:rFonts w:ascii="Arial" w:hAnsi="Arial" w:cs="Arial"/>
+            <w:sz w:val="24"/>
+            <w:szCs w:val="24"/>
+          </w:rPr>
+          <w:t>https://www.atlassian.com/br/git/tutorials/syncing/git-pull</w:t>
+        </w:r>
+      </w:hyperlink>
+    </w:p>
+    <w:p>
+      <w:pPr>
+        <w:spacing w:after="0" w:line="360" w:lineRule="auto"/>
+        <w:ind w:firstLine="708"/>
+        <w:jc w:val="both"/>
+        <w:rPr>
+          <w:rFonts w:ascii="Arial" w:hAnsi="Arial" w:cs="Arial"/>
+          <w:sz w:val="24"/>
+          <w:szCs w:val="24"/>
+        </w:rPr>
+      </w:pPr>
+    </w:p>
+    <w:p>
+      <w:pPr>
+        <w:spacing w:after="0" w:line="360" w:lineRule="auto"/>
+        <w:rPr>
+          <w:rFonts w:ascii="Arial" w:hAnsi="Arial" w:cs="Arial"/>
+          <w:sz w:val="24"/>
+          <w:szCs w:val="24"/>
+        </w:rPr>
+      </w:pPr>
+      <w:r>
+        <w:rPr>
+          <w:rFonts w:ascii="Arial" w:hAnsi="Arial" w:cs="Arial"/>
+          <w:b/>
+          <w:bCs/>
+          <w:sz w:val="24"/>
+          <w:szCs w:val="24"/>
+        </w:rPr>
+        <w:t>ATLASSIAN.</w:t>
+      </w:r>
+      <w:r>
+        <w:rPr>
+          <w:rFonts w:ascii="Arial" w:hAnsi="Arial" w:cs="Arial"/>
+          <w:sz w:val="24"/>
+          <w:szCs w:val="24"/>
+        </w:rPr>
+        <w:t xml:space="preserve"> git pull. Acesso em </w:t>
+      </w:r>
+      <w:r>
+        <w:rPr>
+          <w:rFonts w:ascii="Arial" w:hAnsi="Arial" w:cs="Arial"/>
+          <w:sz w:val="24"/>
+          <w:szCs w:val="24"/>
+        </w:rPr>
+        <w:t>jun/</w:t>
+      </w:r>
+      <w:r>
+        <w:rPr>
+          <w:rFonts w:ascii="Arial" w:hAnsi="Arial" w:cs="Arial"/>
+          <w:sz w:val="24"/>
+          <w:szCs w:val="24"/>
+        </w:rPr>
+        <w:t>2022. Disponível em:</w:t>
+      </w:r>
+      <w:r>
+        <w:rPr>
+          <w:rFonts w:ascii="Arial" w:hAnsi="Arial" w:cs="Arial"/>
+          <w:sz w:val="24"/>
+          <w:szCs w:val="24"/>
+        </w:rPr>
+        <w:t xml:space="preserve"> </w:t>
+      </w:r>
+      <w:r>
+        <w:rPr>
+          <w:rStyle w:val="Hyperlink"/>
+          <w:rFonts w:ascii="Arial" w:hAnsi="Arial" w:cs="Arial"/>
+          <w:sz w:val="24"/>
+          <w:szCs w:val="24"/>
+        </w:rPr>
+        <w:t>https://www.atlassian.com/br/git/tutorials/using-branches</w:t>
+      </w:r>
+    </w:p>
+    <w:p>
+      <w:pPr>
+        <w:spacing w:after="0" w:line="360" w:lineRule="auto"/>
+        <w:jc w:val="both"/>
+        <w:rPr>
+          <w:rFonts w:ascii="Arial" w:hAnsi="Arial" w:cs="Arial"/>
+          <w:sz w:val="24"/>
+          <w:szCs w:val="24"/>
+        </w:rPr>
+      </w:pPr>
+    </w:p>
+    <w:p>
+      <w:pPr>
+        <w:spacing w:after="0" w:line="360" w:lineRule="auto"/>
+        <w:rPr>
+          <w:rFonts w:ascii="Arial" w:hAnsi="Arial" w:cs="Arial"/>
+          <w:sz w:val="24"/>
+          <w:szCs w:val="24"/>
+        </w:rPr>
+      </w:pPr>
+      <w:r>
+        <w:rPr>
+          <w:rFonts w:ascii="Arial" w:hAnsi="Arial" w:cs="Arial"/>
+          <w:b/>
+          <w:bCs/>
+          <w:sz w:val="24"/>
+          <w:szCs w:val="24"/>
+        </w:rPr>
+        <w:t>VELTRONI</w:t>
+      </w:r>
+      <w:r>
+        <w:rPr>
+          <w:rFonts w:ascii="Arial" w:hAnsi="Arial" w:cs="Arial"/>
+          <w:b/>
+          <w:bCs/>
+          <w:sz w:val="24"/>
+          <w:szCs w:val="24"/>
+        </w:rPr>
+        <w:t xml:space="preserve">, </w:t>
+      </w:r>
+      <w:r>
+        <w:rPr>
+          <w:rFonts w:ascii="Arial" w:hAnsi="Arial" w:cs="Arial"/>
+          <w:sz w:val="24"/>
+          <w:szCs w:val="24"/>
+        </w:rPr>
+        <w:t>Luiz Eduardo Prado</w:t>
+      </w:r>
+      <w:r>
+        <w:rPr>
+          <w:rFonts w:ascii="Arial" w:hAnsi="Arial" w:cs="Arial"/>
+          <w:sz w:val="24"/>
+          <w:szCs w:val="24"/>
+        </w:rPr>
+        <w:t>. Conceito de Branch. Acesso em jun/2022.</w:t>
+      </w:r>
+    </w:p>
+    <w:p>
+      <w:pPr>
+        <w:spacing w:after="0" w:line="360" w:lineRule="auto"/>
+        <w:rPr>
+          <w:rStyle w:val="Hyperlink"/>
+          <w:rFonts w:ascii="Arial" w:hAnsi="Arial" w:cs="Arial"/>
+          <w:sz w:val="24"/>
+          <w:szCs w:val="24"/>
+        </w:rPr>
+      </w:pPr>
+      <w:r>
+        <w:rPr>
+          <w:rFonts w:ascii="Arial" w:hAnsi="Arial" w:cs="Arial"/>
+          <w:sz w:val="24"/>
+          <w:szCs w:val="24"/>
+        </w:rPr>
+        <w:t xml:space="preserve">Disponível em: </w:t>
+      </w:r>
+      <w:hyperlink r:id="rId42" w:history="1">
+        <w:r>
+          <w:rPr>
+            <w:rStyle w:val="Hyperlink"/>
+            <w:rFonts w:ascii="Arial" w:hAnsi="Arial" w:cs="Arial"/>
+            <w:sz w:val="24"/>
+            <w:szCs w:val="24"/>
+          </w:rPr>
+          <w:t>https://dev.to/eduardoopv/conceito-de-branch-git-e-github-2bfe</w:t>
+        </w:r>
+      </w:hyperlink>
+    </w:p>
+    <w:p>
+      <w:pPr>
+        <w:spacing w:after="0" w:line="360" w:lineRule="auto"/>
+        <w:ind w:firstLine="708"/>
+        <w:jc w:val="both"/>
+        <w:rPr>
+          <w:rFonts w:ascii="Arial" w:hAnsi="Arial" w:cs="Arial"/>
+          <w:sz w:val="24"/>
+          <w:szCs w:val="24"/>
+        </w:rPr>
+      </w:pPr>
+    </w:p>
+    <w:p>
+      <w:pPr>
+        <w:spacing w:after="0" w:line="360" w:lineRule="auto"/>
+        <w:jc w:val="both"/>
+        <w:rPr>
+          <w:rFonts w:ascii="Arial" w:hAnsi="Arial" w:cs="Arial"/>
+          <w:sz w:val="24"/>
+          <w:szCs w:val="24"/>
+        </w:rPr>
+      </w:pPr>
+    </w:p>
+    <w:p>
+      <w:pPr>
+        <w:spacing w:after="0" w:line="360" w:lineRule="auto"/>
+        <w:jc w:val="both"/>
+        <w:rPr>
+          <w:rFonts w:ascii="Arial" w:hAnsi="Arial" w:cs="Arial"/>
+          <w:sz w:val="24"/>
+          <w:szCs w:val="24"/>
+        </w:rPr>
+      </w:pPr>
     </w:p>
     <w:sectPr>
       <w:pgSz w:w="11906" w:h="16838"/>
@@ -9689,7 +11229,7 @@
   <w:abstractNum w:abstractNumId="9" w15:restartNumberingAfterBreak="0">
     <w:nsid w:val="73012FCE"/>
     <w:multiLevelType w:val="hybridMultilevel"/>
-    <w:tmpl w:val="9A4AADCE"/>
+    <w:tmpl w:val="9D5EA8F6"/>
     <w:lvl w:ilvl="0" w:tplc="04160001">
       <w:start w:val="1"/>
       <w:numFmt w:val="bullet"/>

</xml_diff>